<commit_message>
Backlog/HU Integrantes Equipo - update Vistas en general
</commit_message>
<xml_diff>
--- a/Historias de usuario  - Francisco Lorenzo (110830).docx
+++ b/Historias de usuario  - Francisco Lorenzo (110830).docx
@@ -3011,9 +3011,9 @@
         <w:tblLook w:val="04A0" w:firstRow="1" w:lastRow="0" w:firstColumn="1" w:lastColumn="0" w:noHBand="0" w:noVBand="1"/>
       </w:tblPr>
       <w:tblGrid>
-        <w:gridCol w:w="2769"/>
-        <w:gridCol w:w="2947"/>
-        <w:gridCol w:w="2768"/>
+        <w:gridCol w:w="2771"/>
+        <w:gridCol w:w="2920"/>
+        <w:gridCol w:w="2793"/>
       </w:tblGrid>
       <w:tr>
         <w:tc>
@@ -3573,7 +3573,27 @@
                 <w:szCs w:val="24"/>
                 <w:lang w:eastAsia="es-ES"/>
               </w:rPr>
-              <w:t xml:space="preserve"> verificará que los integrantes no estén en otro equipo, los borrará y luego</w:t>
+              <w:t xml:space="preserve"> mostrará un mensaje de advertencia “¿Está seguro de que desea eliminar su equipo?”, luego</w:t>
+            </w:r>
+            <w:r>
+              <w:rPr>
+                <w:rFonts w:ascii="Times New Roman" w:eastAsia="Times New Roman" w:hAnsi="Times New Roman" w:cs="Times New Roman"/>
+                <w:sz w:val="24"/>
+                <w:szCs w:val="24"/>
+                <w:lang w:eastAsia="es-ES"/>
+              </w:rPr>
+              <w:t xml:space="preserve"> </w:t>
+            </w:r>
+            <w:bookmarkStart w:id="0" w:name="_GoBack"/>
+            <w:bookmarkEnd w:id="0"/>
+            <w:r>
+              <w:rPr>
+                <w:rFonts w:ascii="Times New Roman" w:eastAsia="Times New Roman" w:hAnsi="Times New Roman" w:cs="Times New Roman"/>
+                <w:sz w:val="24"/>
+                <w:szCs w:val="24"/>
+                <w:lang w:eastAsia="es-ES"/>
+              </w:rPr>
+              <w:t>verificará que los integrantes no estén en otro equipo, los borrará y luego</w:t>
             </w:r>
             <w:r>
               <w:rPr>
@@ -3754,6 +3774,7 @@
                 <w:szCs w:val="24"/>
                 <w:lang w:eastAsia="es-ES"/>
               </w:rPr>
+              <w:lastRenderedPageBreak/>
               <w:t>Prioridad:</w:t>
             </w:r>
             <w:r>
@@ -3908,7 +3929,6 @@
                 <w:szCs w:val="24"/>
                 <w:lang w:eastAsia="es-ES"/>
               </w:rPr>
-              <w:lastRenderedPageBreak/>
               <w:t>COMO</w:t>
             </w:r>
             <w:r>
@@ -4734,15 +4754,27 @@
                 <w:lang w:eastAsia="es-ES"/>
               </w:rPr>
             </w:pPr>
-            <w:r>
-              <w:rPr>
-                <w:rFonts w:ascii="Times New Roman" w:eastAsia="Times New Roman" w:hAnsi="Times New Roman" w:cs="Times New Roman"/>
-                <w:color w:val="000000"/>
-                <w:sz w:val="24"/>
-                <w:szCs w:val="24"/>
-                <w:lang w:eastAsia="es-ES"/>
-              </w:rPr>
-              <w:t>Nº del cliente</w:t>
+            <w:proofErr w:type="spellStart"/>
+            <w:r>
+              <w:rPr>
+                <w:rFonts w:ascii="Times New Roman" w:eastAsia="Times New Roman" w:hAnsi="Times New Roman" w:cs="Times New Roman"/>
+                <w:color w:val="000000"/>
+                <w:sz w:val="24"/>
+                <w:szCs w:val="24"/>
+                <w:lang w:eastAsia="es-ES"/>
+              </w:rPr>
+              <w:t>Nº</w:t>
+            </w:r>
+            <w:proofErr w:type="spellEnd"/>
+            <w:r>
+              <w:rPr>
+                <w:rFonts w:ascii="Times New Roman" w:eastAsia="Times New Roman" w:hAnsi="Times New Roman" w:cs="Times New Roman"/>
+                <w:color w:val="000000"/>
+                <w:sz w:val="24"/>
+                <w:szCs w:val="24"/>
+                <w:lang w:eastAsia="es-ES"/>
+              </w:rPr>
+              <w:t xml:space="preserve"> del cliente</w:t>
             </w:r>
           </w:p>
           <w:p>
@@ -5029,6 +5061,7 @@
                 <w:szCs w:val="24"/>
                 <w:lang w:eastAsia="es-ES"/>
               </w:rPr>
+              <w:lastRenderedPageBreak/>
               <w:t xml:space="preserve">Escenario 2: Se solicita registrar una reserva, se selecciona </w:t>
             </w:r>
             <w:r>
@@ -5087,7 +5120,6 @@
                 <w:szCs w:val="24"/>
                 <w:lang w:eastAsia="es-ES"/>
               </w:rPr>
-              <w:lastRenderedPageBreak/>
               <w:t>DADO que el usuario desea registrar una reserva, CUANDO haya campos faltantes de seleccionar y toque el botón “Registrar reserva”, ENTONCES el sistema mostrará un mensaje de error “Faltan campos por seleccionar”.</w:t>
             </w:r>
           </w:p>
@@ -5536,15 +5568,27 @@
                 <w:lang w:eastAsia="es-ES"/>
               </w:rPr>
             </w:pPr>
-            <w:r>
-              <w:rPr>
-                <w:rFonts w:ascii="Times New Roman" w:eastAsia="Times New Roman" w:hAnsi="Times New Roman" w:cs="Times New Roman"/>
-                <w:color w:val="000000"/>
-                <w:sz w:val="24"/>
-                <w:szCs w:val="24"/>
-                <w:lang w:eastAsia="es-ES"/>
-              </w:rPr>
-              <w:t>Nº de reserva</w:t>
+            <w:proofErr w:type="spellStart"/>
+            <w:r>
+              <w:rPr>
+                <w:rFonts w:ascii="Times New Roman" w:eastAsia="Times New Roman" w:hAnsi="Times New Roman" w:cs="Times New Roman"/>
+                <w:color w:val="000000"/>
+                <w:sz w:val="24"/>
+                <w:szCs w:val="24"/>
+                <w:lang w:eastAsia="es-ES"/>
+              </w:rPr>
+              <w:t>Nº</w:t>
+            </w:r>
+            <w:proofErr w:type="spellEnd"/>
+            <w:r>
+              <w:rPr>
+                <w:rFonts w:ascii="Times New Roman" w:eastAsia="Times New Roman" w:hAnsi="Times New Roman" w:cs="Times New Roman"/>
+                <w:color w:val="000000"/>
+                <w:sz w:val="24"/>
+                <w:szCs w:val="24"/>
+                <w:lang w:eastAsia="es-ES"/>
+              </w:rPr>
+              <w:t xml:space="preserve"> de reserva</w:t>
             </w:r>
           </w:p>
           <w:p>
@@ -6330,15 +6374,27 @@
                 <w:lang w:eastAsia="es-ES"/>
               </w:rPr>
             </w:pPr>
-            <w:r>
-              <w:rPr>
-                <w:rFonts w:ascii="Times New Roman" w:eastAsia="Times New Roman" w:hAnsi="Times New Roman" w:cs="Times New Roman"/>
-                <w:color w:val="000000"/>
-                <w:sz w:val="24"/>
-                <w:szCs w:val="24"/>
-                <w:lang w:eastAsia="es-ES"/>
-              </w:rPr>
-              <w:t>N° reserva</w:t>
+            <w:proofErr w:type="spellStart"/>
+            <w:r>
+              <w:rPr>
+                <w:rFonts w:ascii="Times New Roman" w:eastAsia="Times New Roman" w:hAnsi="Times New Roman" w:cs="Times New Roman"/>
+                <w:color w:val="000000"/>
+                <w:sz w:val="24"/>
+                <w:szCs w:val="24"/>
+                <w:lang w:eastAsia="es-ES"/>
+              </w:rPr>
+              <w:t>N°</w:t>
+            </w:r>
+            <w:proofErr w:type="spellEnd"/>
+            <w:r>
+              <w:rPr>
+                <w:rFonts w:ascii="Times New Roman" w:eastAsia="Times New Roman" w:hAnsi="Times New Roman" w:cs="Times New Roman"/>
+                <w:color w:val="000000"/>
+                <w:sz w:val="24"/>
+                <w:szCs w:val="24"/>
+                <w:lang w:eastAsia="es-ES"/>
+              </w:rPr>
+              <w:t xml:space="preserve"> reserva</w:t>
             </w:r>
           </w:p>
         </w:tc>
@@ -6879,15 +6935,27 @@
                 <w:lang w:eastAsia="es-ES"/>
               </w:rPr>
             </w:pPr>
-            <w:r>
-              <w:rPr>
-                <w:rFonts w:ascii="Times New Roman" w:eastAsia="Times New Roman" w:hAnsi="Times New Roman" w:cs="Times New Roman"/>
-                <w:color w:val="000000"/>
-                <w:sz w:val="24"/>
-                <w:szCs w:val="24"/>
-                <w:lang w:eastAsia="es-ES"/>
-              </w:rPr>
-              <w:t>N° reservas</w:t>
+            <w:proofErr w:type="spellStart"/>
+            <w:r>
+              <w:rPr>
+                <w:rFonts w:ascii="Times New Roman" w:eastAsia="Times New Roman" w:hAnsi="Times New Roman" w:cs="Times New Roman"/>
+                <w:color w:val="000000"/>
+                <w:sz w:val="24"/>
+                <w:szCs w:val="24"/>
+                <w:lang w:eastAsia="es-ES"/>
+              </w:rPr>
+              <w:t>N°</w:t>
+            </w:r>
+            <w:proofErr w:type="spellEnd"/>
+            <w:r>
+              <w:rPr>
+                <w:rFonts w:ascii="Times New Roman" w:eastAsia="Times New Roman" w:hAnsi="Times New Roman" w:cs="Times New Roman"/>
+                <w:color w:val="000000"/>
+                <w:sz w:val="24"/>
+                <w:szCs w:val="24"/>
+                <w:lang w:eastAsia="es-ES"/>
+              </w:rPr>
+              <w:t xml:space="preserve"> reservas</w:t>
             </w:r>
           </w:p>
           <w:p>
@@ -7443,15 +7511,27 @@
                 <w:lang w:eastAsia="es-ES"/>
               </w:rPr>
             </w:pPr>
-            <w:r>
-              <w:rPr>
-                <w:rFonts w:ascii="Times New Roman" w:eastAsia="Times New Roman" w:hAnsi="Times New Roman" w:cs="Times New Roman"/>
-                <w:color w:val="000000"/>
-                <w:sz w:val="24"/>
-                <w:szCs w:val="24"/>
-                <w:lang w:eastAsia="es-ES"/>
-              </w:rPr>
-              <w:t>N° reserva</w:t>
+            <w:proofErr w:type="spellStart"/>
+            <w:r>
+              <w:rPr>
+                <w:rFonts w:ascii="Times New Roman" w:eastAsia="Times New Roman" w:hAnsi="Times New Roman" w:cs="Times New Roman"/>
+                <w:color w:val="000000"/>
+                <w:sz w:val="24"/>
+                <w:szCs w:val="24"/>
+                <w:lang w:eastAsia="es-ES"/>
+              </w:rPr>
+              <w:t>N°</w:t>
+            </w:r>
+            <w:proofErr w:type="spellEnd"/>
+            <w:r>
+              <w:rPr>
+                <w:rFonts w:ascii="Times New Roman" w:eastAsia="Times New Roman" w:hAnsi="Times New Roman" w:cs="Times New Roman"/>
+                <w:color w:val="000000"/>
+                <w:sz w:val="24"/>
+                <w:szCs w:val="24"/>
+                <w:lang w:eastAsia="es-ES"/>
+              </w:rPr>
+              <w:t xml:space="preserve"> reserva</w:t>
             </w:r>
           </w:p>
           <w:p>
@@ -8128,15 +8208,27 @@
                 <w:lang w:eastAsia="es-ES"/>
               </w:rPr>
             </w:pPr>
-            <w:r>
-              <w:rPr>
-                <w:rFonts w:ascii="Times New Roman" w:eastAsia="Times New Roman" w:hAnsi="Times New Roman" w:cs="Times New Roman"/>
-                <w:color w:val="000000"/>
-                <w:sz w:val="24"/>
-                <w:szCs w:val="24"/>
-                <w:lang w:eastAsia="es-ES"/>
-              </w:rPr>
-              <w:t>N° reserva</w:t>
+            <w:proofErr w:type="spellStart"/>
+            <w:r>
+              <w:rPr>
+                <w:rFonts w:ascii="Times New Roman" w:eastAsia="Times New Roman" w:hAnsi="Times New Roman" w:cs="Times New Roman"/>
+                <w:color w:val="000000"/>
+                <w:sz w:val="24"/>
+                <w:szCs w:val="24"/>
+                <w:lang w:eastAsia="es-ES"/>
+              </w:rPr>
+              <w:t>N°</w:t>
+            </w:r>
+            <w:proofErr w:type="spellEnd"/>
+            <w:r>
+              <w:rPr>
+                <w:rFonts w:ascii="Times New Roman" w:eastAsia="Times New Roman" w:hAnsi="Times New Roman" w:cs="Times New Roman"/>
+                <w:color w:val="000000"/>
+                <w:sz w:val="24"/>
+                <w:szCs w:val="24"/>
+                <w:lang w:eastAsia="es-ES"/>
+              </w:rPr>
+              <w:t xml:space="preserve"> reserva</w:t>
             </w:r>
           </w:p>
           <w:p>
@@ -8930,15 +9022,27 @@
                 <w:lang w:eastAsia="es-ES"/>
               </w:rPr>
             </w:pPr>
-            <w:r>
-              <w:rPr>
-                <w:rFonts w:ascii="Times New Roman" w:eastAsia="Times New Roman" w:hAnsi="Times New Roman" w:cs="Times New Roman"/>
-                <w:color w:val="000000"/>
-                <w:sz w:val="24"/>
-                <w:szCs w:val="24"/>
-                <w:lang w:eastAsia="es-ES"/>
-              </w:rPr>
-              <w:t>N° proveedor</w:t>
+            <w:proofErr w:type="spellStart"/>
+            <w:r>
+              <w:rPr>
+                <w:rFonts w:ascii="Times New Roman" w:eastAsia="Times New Roman" w:hAnsi="Times New Roman" w:cs="Times New Roman"/>
+                <w:color w:val="000000"/>
+                <w:sz w:val="24"/>
+                <w:szCs w:val="24"/>
+                <w:lang w:eastAsia="es-ES"/>
+              </w:rPr>
+              <w:t>N°</w:t>
+            </w:r>
+            <w:proofErr w:type="spellEnd"/>
+            <w:r>
+              <w:rPr>
+                <w:rFonts w:ascii="Times New Roman" w:eastAsia="Times New Roman" w:hAnsi="Times New Roman" w:cs="Times New Roman"/>
+                <w:color w:val="000000"/>
+                <w:sz w:val="24"/>
+                <w:szCs w:val="24"/>
+                <w:lang w:eastAsia="es-ES"/>
+              </w:rPr>
+              <w:t xml:space="preserve"> proveedor</w:t>
             </w:r>
           </w:p>
           <w:p>
@@ -9570,15 +9674,27 @@
                 <w:lang w:eastAsia="es-ES"/>
               </w:rPr>
             </w:pPr>
-            <w:r>
-              <w:rPr>
-                <w:rFonts w:ascii="Times New Roman" w:eastAsia="Times New Roman" w:hAnsi="Times New Roman" w:cs="Times New Roman"/>
-                <w:color w:val="000000"/>
-                <w:sz w:val="24"/>
-                <w:szCs w:val="24"/>
-                <w:lang w:eastAsia="es-ES"/>
-              </w:rPr>
-              <w:t>N° pedido</w:t>
+            <w:proofErr w:type="spellStart"/>
+            <w:r>
+              <w:rPr>
+                <w:rFonts w:ascii="Times New Roman" w:eastAsia="Times New Roman" w:hAnsi="Times New Roman" w:cs="Times New Roman"/>
+                <w:color w:val="000000"/>
+                <w:sz w:val="24"/>
+                <w:szCs w:val="24"/>
+                <w:lang w:eastAsia="es-ES"/>
+              </w:rPr>
+              <w:t>N°</w:t>
+            </w:r>
+            <w:proofErr w:type="spellEnd"/>
+            <w:r>
+              <w:rPr>
+                <w:rFonts w:ascii="Times New Roman" w:eastAsia="Times New Roman" w:hAnsi="Times New Roman" w:cs="Times New Roman"/>
+                <w:color w:val="000000"/>
+                <w:sz w:val="24"/>
+                <w:szCs w:val="24"/>
+                <w:lang w:eastAsia="es-ES"/>
+              </w:rPr>
+              <w:t xml:space="preserve"> pedido</w:t>
             </w:r>
           </w:p>
           <w:p>
@@ -10242,15 +10358,27 @@
                 <w:lang w:eastAsia="es-ES"/>
               </w:rPr>
             </w:pPr>
-            <w:r>
-              <w:rPr>
-                <w:rFonts w:ascii="Times New Roman" w:eastAsia="Times New Roman" w:hAnsi="Times New Roman" w:cs="Times New Roman"/>
-                <w:color w:val="000000"/>
-                <w:sz w:val="24"/>
-                <w:szCs w:val="24"/>
-                <w:lang w:eastAsia="es-ES"/>
-              </w:rPr>
-              <w:t>N° pedido</w:t>
+            <w:proofErr w:type="spellStart"/>
+            <w:r>
+              <w:rPr>
+                <w:rFonts w:ascii="Times New Roman" w:eastAsia="Times New Roman" w:hAnsi="Times New Roman" w:cs="Times New Roman"/>
+                <w:color w:val="000000"/>
+                <w:sz w:val="24"/>
+                <w:szCs w:val="24"/>
+                <w:lang w:eastAsia="es-ES"/>
+              </w:rPr>
+              <w:t>N°</w:t>
+            </w:r>
+            <w:proofErr w:type="spellEnd"/>
+            <w:r>
+              <w:rPr>
+                <w:rFonts w:ascii="Times New Roman" w:eastAsia="Times New Roman" w:hAnsi="Times New Roman" w:cs="Times New Roman"/>
+                <w:color w:val="000000"/>
+                <w:sz w:val="24"/>
+                <w:szCs w:val="24"/>
+                <w:lang w:eastAsia="es-ES"/>
+              </w:rPr>
+              <w:t xml:space="preserve"> pedido</w:t>
             </w:r>
           </w:p>
         </w:tc>
@@ -10796,15 +10924,27 @@
                 <w:lang w:eastAsia="es-ES"/>
               </w:rPr>
             </w:pPr>
-            <w:r>
-              <w:rPr>
-                <w:rFonts w:ascii="Times New Roman" w:eastAsia="Times New Roman" w:hAnsi="Times New Roman" w:cs="Times New Roman"/>
-                <w:color w:val="000000"/>
-                <w:sz w:val="24"/>
-                <w:szCs w:val="24"/>
-                <w:lang w:eastAsia="es-ES"/>
-              </w:rPr>
-              <w:t>N° pedido</w:t>
+            <w:proofErr w:type="spellStart"/>
+            <w:r>
+              <w:rPr>
+                <w:rFonts w:ascii="Times New Roman" w:eastAsia="Times New Roman" w:hAnsi="Times New Roman" w:cs="Times New Roman"/>
+                <w:color w:val="000000"/>
+                <w:sz w:val="24"/>
+                <w:szCs w:val="24"/>
+                <w:lang w:eastAsia="es-ES"/>
+              </w:rPr>
+              <w:t>N°</w:t>
+            </w:r>
+            <w:proofErr w:type="spellEnd"/>
+            <w:r>
+              <w:rPr>
+                <w:rFonts w:ascii="Times New Roman" w:eastAsia="Times New Roman" w:hAnsi="Times New Roman" w:cs="Times New Roman"/>
+                <w:color w:val="000000"/>
+                <w:sz w:val="24"/>
+                <w:szCs w:val="24"/>
+                <w:lang w:eastAsia="es-ES"/>
+              </w:rPr>
+              <w:t xml:space="preserve"> pedido</w:t>
             </w:r>
           </w:p>
           <w:p>
@@ -11576,15 +11716,27 @@
                 <w:lang w:eastAsia="es-ES"/>
               </w:rPr>
             </w:pPr>
-            <w:r>
-              <w:rPr>
-                <w:rFonts w:ascii="Times New Roman" w:eastAsia="Times New Roman" w:hAnsi="Times New Roman" w:cs="Times New Roman"/>
-                <w:color w:val="000000"/>
-                <w:sz w:val="24"/>
-                <w:szCs w:val="24"/>
-                <w:lang w:eastAsia="es-ES"/>
-              </w:rPr>
-              <w:t>N° pedido</w:t>
+            <w:proofErr w:type="spellStart"/>
+            <w:r>
+              <w:rPr>
+                <w:rFonts w:ascii="Times New Roman" w:eastAsia="Times New Roman" w:hAnsi="Times New Roman" w:cs="Times New Roman"/>
+                <w:color w:val="000000"/>
+                <w:sz w:val="24"/>
+                <w:szCs w:val="24"/>
+                <w:lang w:eastAsia="es-ES"/>
+              </w:rPr>
+              <w:t>N°</w:t>
+            </w:r>
+            <w:proofErr w:type="spellEnd"/>
+            <w:r>
+              <w:rPr>
+                <w:rFonts w:ascii="Times New Roman" w:eastAsia="Times New Roman" w:hAnsi="Times New Roman" w:cs="Times New Roman"/>
+                <w:color w:val="000000"/>
+                <w:sz w:val="24"/>
+                <w:szCs w:val="24"/>
+                <w:lang w:eastAsia="es-ES"/>
+              </w:rPr>
+              <w:t xml:space="preserve"> pedido</w:t>
             </w:r>
           </w:p>
           <w:p>
@@ -12945,15 +13097,27 @@
                 <w:lang w:eastAsia="es-ES"/>
               </w:rPr>
             </w:pPr>
-            <w:r>
-              <w:rPr>
-                <w:rFonts w:ascii="Times New Roman" w:eastAsia="Times New Roman" w:hAnsi="Times New Roman" w:cs="Times New Roman"/>
-                <w:color w:val="000000"/>
-                <w:sz w:val="24"/>
-                <w:szCs w:val="24"/>
-                <w:lang w:eastAsia="es-ES"/>
-              </w:rPr>
-              <w:t>N° insumo</w:t>
+            <w:proofErr w:type="spellStart"/>
+            <w:r>
+              <w:rPr>
+                <w:rFonts w:ascii="Times New Roman" w:eastAsia="Times New Roman" w:hAnsi="Times New Roman" w:cs="Times New Roman"/>
+                <w:color w:val="000000"/>
+                <w:sz w:val="24"/>
+                <w:szCs w:val="24"/>
+                <w:lang w:eastAsia="es-ES"/>
+              </w:rPr>
+              <w:t>N°</w:t>
+            </w:r>
+            <w:proofErr w:type="spellEnd"/>
+            <w:r>
+              <w:rPr>
+                <w:rFonts w:ascii="Times New Roman" w:eastAsia="Times New Roman" w:hAnsi="Times New Roman" w:cs="Times New Roman"/>
+                <w:color w:val="000000"/>
+                <w:sz w:val="24"/>
+                <w:szCs w:val="24"/>
+                <w:lang w:eastAsia="es-ES"/>
+              </w:rPr>
+              <w:t xml:space="preserve"> insumo</w:t>
             </w:r>
           </w:p>
           <w:p>
@@ -13626,15 +13790,27 @@
                 <w:lang w:eastAsia="es-ES"/>
               </w:rPr>
             </w:pPr>
-            <w:r>
-              <w:rPr>
-                <w:rFonts w:ascii="Times New Roman" w:eastAsia="Times New Roman" w:hAnsi="Times New Roman" w:cs="Times New Roman"/>
-                <w:color w:val="000000"/>
-                <w:sz w:val="24"/>
-                <w:szCs w:val="24"/>
-                <w:lang w:eastAsia="es-ES"/>
-              </w:rPr>
-              <w:t>N° insumo</w:t>
+            <w:proofErr w:type="spellStart"/>
+            <w:r>
+              <w:rPr>
+                <w:rFonts w:ascii="Times New Roman" w:eastAsia="Times New Roman" w:hAnsi="Times New Roman" w:cs="Times New Roman"/>
+                <w:color w:val="000000"/>
+                <w:sz w:val="24"/>
+                <w:szCs w:val="24"/>
+                <w:lang w:eastAsia="es-ES"/>
+              </w:rPr>
+              <w:t>N°</w:t>
+            </w:r>
+            <w:proofErr w:type="spellEnd"/>
+            <w:r>
+              <w:rPr>
+                <w:rFonts w:ascii="Times New Roman" w:eastAsia="Times New Roman" w:hAnsi="Times New Roman" w:cs="Times New Roman"/>
+                <w:color w:val="000000"/>
+                <w:sz w:val="24"/>
+                <w:szCs w:val="24"/>
+                <w:lang w:eastAsia="es-ES"/>
+              </w:rPr>
+              <w:t xml:space="preserve"> insumo</w:t>
             </w:r>
           </w:p>
         </w:tc>
@@ -14079,7 +14255,7 @@
                 <w:szCs w:val="24"/>
                 <w:lang w:val="es-AR" w:eastAsia="es-AR"/>
               </w:rPr>
-              <w:t xml:space="preserve"> realizar un nuevo pedido de insumos o instrumentos.</w:t>
+              <w:t>realizar un nuevo pedido de insumos o instrumentos.</w:t>
             </w:r>
           </w:p>
         </w:tc>
@@ -14203,15 +14379,27 @@
                 <w:lang w:eastAsia="es-ES"/>
               </w:rPr>
             </w:pPr>
-            <w:r>
-              <w:rPr>
-                <w:rFonts w:ascii="Times New Roman" w:eastAsia="Times New Roman" w:hAnsi="Times New Roman" w:cs="Times New Roman"/>
-                <w:color w:val="000000"/>
-                <w:sz w:val="24"/>
-                <w:szCs w:val="24"/>
-                <w:lang w:eastAsia="es-ES"/>
-              </w:rPr>
-              <w:t>N° insumo</w:t>
+            <w:proofErr w:type="spellStart"/>
+            <w:r>
+              <w:rPr>
+                <w:rFonts w:ascii="Times New Roman" w:eastAsia="Times New Roman" w:hAnsi="Times New Roman" w:cs="Times New Roman"/>
+                <w:color w:val="000000"/>
+                <w:sz w:val="24"/>
+                <w:szCs w:val="24"/>
+                <w:lang w:eastAsia="es-ES"/>
+              </w:rPr>
+              <w:t>N°</w:t>
+            </w:r>
+            <w:proofErr w:type="spellEnd"/>
+            <w:r>
+              <w:rPr>
+                <w:rFonts w:ascii="Times New Roman" w:eastAsia="Times New Roman" w:hAnsi="Times New Roman" w:cs="Times New Roman"/>
+                <w:color w:val="000000"/>
+                <w:sz w:val="24"/>
+                <w:szCs w:val="24"/>
+                <w:lang w:eastAsia="es-ES"/>
+              </w:rPr>
+              <w:t xml:space="preserve"> insumo</w:t>
             </w:r>
           </w:p>
           <w:p>
@@ -14834,15 +15022,27 @@
                 <w:lang w:eastAsia="es-ES"/>
               </w:rPr>
             </w:pPr>
-            <w:r>
-              <w:rPr>
-                <w:rFonts w:ascii="Times New Roman" w:eastAsia="Times New Roman" w:hAnsi="Times New Roman" w:cs="Times New Roman"/>
-                <w:color w:val="000000"/>
-                <w:sz w:val="24"/>
-                <w:szCs w:val="24"/>
-                <w:lang w:eastAsia="es-ES"/>
-              </w:rPr>
-              <w:t>N° reserva</w:t>
+            <w:proofErr w:type="spellStart"/>
+            <w:r>
+              <w:rPr>
+                <w:rFonts w:ascii="Times New Roman" w:eastAsia="Times New Roman" w:hAnsi="Times New Roman" w:cs="Times New Roman"/>
+                <w:color w:val="000000"/>
+                <w:sz w:val="24"/>
+                <w:szCs w:val="24"/>
+                <w:lang w:eastAsia="es-ES"/>
+              </w:rPr>
+              <w:t>N°</w:t>
+            </w:r>
+            <w:proofErr w:type="spellEnd"/>
+            <w:r>
+              <w:rPr>
+                <w:rFonts w:ascii="Times New Roman" w:eastAsia="Times New Roman" w:hAnsi="Times New Roman" w:cs="Times New Roman"/>
+                <w:color w:val="000000"/>
+                <w:sz w:val="24"/>
+                <w:szCs w:val="24"/>
+                <w:lang w:eastAsia="es-ES"/>
+              </w:rPr>
+              <w:t xml:space="preserve"> reserva</w:t>
             </w:r>
           </w:p>
           <w:p>
@@ -15002,15 +15202,27 @@
                 <w:lang w:eastAsia="es-ES"/>
               </w:rPr>
             </w:pPr>
-            <w:r>
-              <w:rPr>
-                <w:rFonts w:ascii="Times New Roman" w:eastAsia="Times New Roman" w:hAnsi="Times New Roman" w:cs="Times New Roman"/>
-                <w:color w:val="000000"/>
-                <w:sz w:val="24"/>
-                <w:szCs w:val="24"/>
-                <w:lang w:eastAsia="es-ES"/>
-              </w:rPr>
-              <w:t>N° reserva/insumo</w:t>
+            <w:proofErr w:type="spellStart"/>
+            <w:r>
+              <w:rPr>
+                <w:rFonts w:ascii="Times New Roman" w:eastAsia="Times New Roman" w:hAnsi="Times New Roman" w:cs="Times New Roman"/>
+                <w:color w:val="000000"/>
+                <w:sz w:val="24"/>
+                <w:szCs w:val="24"/>
+                <w:lang w:eastAsia="es-ES"/>
+              </w:rPr>
+              <w:t>N°</w:t>
+            </w:r>
+            <w:proofErr w:type="spellEnd"/>
+            <w:r>
+              <w:rPr>
+                <w:rFonts w:ascii="Times New Roman" w:eastAsia="Times New Roman" w:hAnsi="Times New Roman" w:cs="Times New Roman"/>
+                <w:color w:val="000000"/>
+                <w:sz w:val="24"/>
+                <w:szCs w:val="24"/>
+                <w:lang w:eastAsia="es-ES"/>
+              </w:rPr>
+              <w:t xml:space="preserve"> reserva/insumo</w:t>
             </w:r>
           </w:p>
         </w:tc>
@@ -15623,15 +15835,27 @@
                 <w:lang w:eastAsia="es-ES"/>
               </w:rPr>
             </w:pPr>
-            <w:r>
-              <w:rPr>
-                <w:rFonts w:ascii="Times New Roman" w:eastAsia="Times New Roman" w:hAnsi="Times New Roman" w:cs="Times New Roman"/>
-                <w:color w:val="000000"/>
-                <w:sz w:val="24"/>
-                <w:szCs w:val="24"/>
-                <w:lang w:eastAsia="es-ES"/>
-              </w:rPr>
-              <w:t>N° reserva</w:t>
+            <w:proofErr w:type="spellStart"/>
+            <w:r>
+              <w:rPr>
+                <w:rFonts w:ascii="Times New Roman" w:eastAsia="Times New Roman" w:hAnsi="Times New Roman" w:cs="Times New Roman"/>
+                <w:color w:val="000000"/>
+                <w:sz w:val="24"/>
+                <w:szCs w:val="24"/>
+                <w:lang w:eastAsia="es-ES"/>
+              </w:rPr>
+              <w:t>N°</w:t>
+            </w:r>
+            <w:proofErr w:type="spellEnd"/>
+            <w:r>
+              <w:rPr>
+                <w:rFonts w:ascii="Times New Roman" w:eastAsia="Times New Roman" w:hAnsi="Times New Roman" w:cs="Times New Roman"/>
+                <w:color w:val="000000"/>
+                <w:sz w:val="24"/>
+                <w:szCs w:val="24"/>
+                <w:lang w:eastAsia="es-ES"/>
+              </w:rPr>
+              <w:t xml:space="preserve"> reserva</w:t>
             </w:r>
           </w:p>
           <w:p>
@@ -16352,15 +16576,27 @@
                 <w:lang w:eastAsia="es-ES"/>
               </w:rPr>
             </w:pPr>
-            <w:r>
-              <w:rPr>
-                <w:rFonts w:ascii="Times New Roman" w:eastAsia="Times New Roman" w:hAnsi="Times New Roman" w:cs="Times New Roman"/>
-                <w:color w:val="000000"/>
-                <w:sz w:val="24"/>
-                <w:szCs w:val="24"/>
-                <w:lang w:eastAsia="es-ES"/>
-              </w:rPr>
-              <w:t>N° reserva</w:t>
+            <w:proofErr w:type="spellStart"/>
+            <w:r>
+              <w:rPr>
+                <w:rFonts w:ascii="Times New Roman" w:eastAsia="Times New Roman" w:hAnsi="Times New Roman" w:cs="Times New Roman"/>
+                <w:color w:val="000000"/>
+                <w:sz w:val="24"/>
+                <w:szCs w:val="24"/>
+                <w:lang w:eastAsia="es-ES"/>
+              </w:rPr>
+              <w:t>N°</w:t>
+            </w:r>
+            <w:proofErr w:type="spellEnd"/>
+            <w:r>
+              <w:rPr>
+                <w:rFonts w:ascii="Times New Roman" w:eastAsia="Times New Roman" w:hAnsi="Times New Roman" w:cs="Times New Roman"/>
+                <w:color w:val="000000"/>
+                <w:sz w:val="24"/>
+                <w:szCs w:val="24"/>
+                <w:lang w:eastAsia="es-ES"/>
+              </w:rPr>
+              <w:t xml:space="preserve"> reserva</w:t>
             </w:r>
           </w:p>
           <w:p>
@@ -17723,15 +17959,27 @@
                 <w:lang w:eastAsia="es-ES"/>
               </w:rPr>
             </w:pPr>
-            <w:r>
-              <w:rPr>
-                <w:rFonts w:ascii="Times New Roman" w:eastAsia="Times New Roman" w:hAnsi="Times New Roman" w:cs="Times New Roman"/>
-                <w:color w:val="000000"/>
-                <w:sz w:val="24"/>
-                <w:szCs w:val="24"/>
-                <w:lang w:eastAsia="es-ES"/>
-              </w:rPr>
-              <w:t xml:space="preserve">N° </w:t>
+            <w:proofErr w:type="spellStart"/>
+            <w:r>
+              <w:rPr>
+                <w:rFonts w:ascii="Times New Roman" w:eastAsia="Times New Roman" w:hAnsi="Times New Roman" w:cs="Times New Roman"/>
+                <w:color w:val="000000"/>
+                <w:sz w:val="24"/>
+                <w:szCs w:val="24"/>
+                <w:lang w:eastAsia="es-ES"/>
+              </w:rPr>
+              <w:t>N°</w:t>
+            </w:r>
+            <w:proofErr w:type="spellEnd"/>
+            <w:r>
+              <w:rPr>
+                <w:rFonts w:ascii="Times New Roman" w:eastAsia="Times New Roman" w:hAnsi="Times New Roman" w:cs="Times New Roman"/>
+                <w:color w:val="000000"/>
+                <w:sz w:val="24"/>
+                <w:szCs w:val="24"/>
+                <w:lang w:eastAsia="es-ES"/>
+              </w:rPr>
+              <w:t xml:space="preserve"> </w:t>
             </w:r>
             <w:r>
               <w:rPr>
@@ -17890,17 +18138,7 @@
                 <w:szCs w:val="24"/>
                 <w:lang w:eastAsia="es-ES"/>
               </w:rPr>
-              <w:t>instrumento</w:t>
-            </w:r>
-            <w:r>
-              <w:rPr>
-                <w:rFonts w:ascii="Times New Roman" w:eastAsia="Times New Roman" w:hAnsi="Times New Roman" w:cs="Times New Roman"/>
-                <w:color w:val="000000"/>
-                <w:sz w:val="24"/>
-                <w:szCs w:val="24"/>
-                <w:lang w:eastAsia="es-ES"/>
-              </w:rPr>
-              <w:t xml:space="preserve">s </w:t>
+              <w:t xml:space="preserve">instrumentos </w:t>
             </w:r>
             <w:r>
               <w:rPr>
@@ -17920,17 +18158,7 @@
                 <w:szCs w:val="24"/>
                 <w:lang w:eastAsia="es-ES"/>
               </w:rPr>
-              <w:t>I</w:t>
-            </w:r>
-            <w:r>
-              <w:rPr>
-                <w:rFonts w:ascii="Times New Roman" w:eastAsia="Times New Roman" w:hAnsi="Times New Roman" w:cs="Times New Roman"/>
-                <w:color w:val="000000"/>
-                <w:sz w:val="24"/>
-                <w:szCs w:val="24"/>
-                <w:lang w:eastAsia="es-ES"/>
-              </w:rPr>
-              <w:t>nstrumento</w:t>
+              <w:t>Instrumento</w:t>
             </w:r>
             <w:r>
               <w:rPr>
@@ -17985,17 +18213,7 @@
                 <w:szCs w:val="24"/>
                 <w:lang w:eastAsia="es-ES"/>
               </w:rPr>
-              <w:t>instrumento</w:t>
-            </w:r>
-            <w:r>
-              <w:rPr>
-                <w:rFonts w:ascii="Times New Roman" w:eastAsia="Times New Roman" w:hAnsi="Times New Roman" w:cs="Times New Roman"/>
-                <w:color w:val="000000"/>
-                <w:sz w:val="24"/>
-                <w:szCs w:val="24"/>
-                <w:lang w:eastAsia="es-ES"/>
-              </w:rPr>
-              <w:t>s</w:t>
+              <w:t>instrumentos</w:t>
             </w:r>
             <w:r>
               <w:rPr>
@@ -18025,17 +18243,7 @@
                 <w:szCs w:val="24"/>
                 <w:lang w:eastAsia="es-ES"/>
               </w:rPr>
-              <w:t>I</w:t>
-            </w:r>
-            <w:r>
-              <w:rPr>
-                <w:rFonts w:ascii="Times New Roman" w:eastAsia="Times New Roman" w:hAnsi="Times New Roman" w:cs="Times New Roman"/>
-                <w:color w:val="000000"/>
-                <w:sz w:val="24"/>
-                <w:szCs w:val="24"/>
-                <w:lang w:eastAsia="es-ES"/>
-              </w:rPr>
-              <w:t>nstrumento</w:t>
+              <w:t>Instrumento</w:t>
             </w:r>
             <w:r>
               <w:rPr>
@@ -18065,17 +18273,7 @@
                 <w:szCs w:val="24"/>
                 <w:lang w:eastAsia="es-ES"/>
               </w:rPr>
-              <w:t>instrumento</w:t>
-            </w:r>
-            <w:r>
-              <w:rPr>
-                <w:rFonts w:ascii="Times New Roman" w:eastAsia="Times New Roman" w:hAnsi="Times New Roman" w:cs="Times New Roman"/>
-                <w:color w:val="000000"/>
-                <w:sz w:val="24"/>
-                <w:szCs w:val="24"/>
-                <w:lang w:eastAsia="es-ES"/>
-              </w:rPr>
-              <w:t>s</w:t>
+              <w:t>instrumentos</w:t>
             </w:r>
             <w:r>
               <w:rPr>
@@ -18133,17 +18331,7 @@
                 <w:szCs w:val="24"/>
                 <w:lang w:eastAsia="es-ES"/>
               </w:rPr>
-              <w:t>instrumento</w:t>
-            </w:r>
-            <w:r>
-              <w:rPr>
-                <w:rFonts w:ascii="Times New Roman" w:eastAsia="Times New Roman" w:hAnsi="Times New Roman" w:cs="Times New Roman"/>
-                <w:color w:val="000000"/>
-                <w:sz w:val="24"/>
-                <w:szCs w:val="24"/>
-                <w:lang w:eastAsia="es-ES"/>
-              </w:rPr>
-              <w:t xml:space="preserve">s </w:t>
+              <w:t xml:space="preserve">instrumentos </w:t>
             </w:r>
             <w:r>
               <w:rPr>
@@ -18163,27 +18351,7 @@
                 <w:szCs w:val="24"/>
                 <w:lang w:eastAsia="es-ES"/>
               </w:rPr>
-              <w:t>I</w:t>
-            </w:r>
-            <w:r>
-              <w:rPr>
-                <w:rFonts w:ascii="Times New Roman" w:eastAsia="Times New Roman" w:hAnsi="Times New Roman" w:cs="Times New Roman"/>
-                <w:color w:val="000000"/>
-                <w:sz w:val="24"/>
-                <w:szCs w:val="24"/>
-                <w:lang w:eastAsia="es-ES"/>
-              </w:rPr>
-              <w:t>nstrumento</w:t>
-            </w:r>
-            <w:r>
-              <w:rPr>
-                <w:rFonts w:ascii="Times New Roman" w:eastAsia="Times New Roman" w:hAnsi="Times New Roman" w:cs="Times New Roman"/>
-                <w:color w:val="000000"/>
-                <w:sz w:val="24"/>
-                <w:szCs w:val="24"/>
-                <w:lang w:eastAsia="es-ES"/>
-              </w:rPr>
-              <w:t>s</w:t>
+              <w:t>Instrumentos</w:t>
             </w:r>
             <w:r>
               <w:rPr>
@@ -18237,17 +18405,7 @@
                 <w:szCs w:val="24"/>
                 <w:lang w:eastAsia="es-ES"/>
               </w:rPr>
-              <w:t>instrumento</w:t>
-            </w:r>
-            <w:r>
-              <w:rPr>
-                <w:rFonts w:ascii="Times New Roman" w:eastAsia="Times New Roman" w:hAnsi="Times New Roman" w:cs="Times New Roman"/>
-                <w:color w:val="000000"/>
-                <w:sz w:val="24"/>
-                <w:szCs w:val="24"/>
-                <w:lang w:eastAsia="es-ES"/>
-              </w:rPr>
-              <w:t>s</w:t>
+              <w:t>instrumentos</w:t>
             </w:r>
             <w:r>
               <w:rPr>
@@ -18297,27 +18455,7 @@
                 <w:szCs w:val="24"/>
                 <w:lang w:eastAsia="es-ES"/>
               </w:rPr>
-              <w:t>I</w:t>
-            </w:r>
-            <w:r>
-              <w:rPr>
-                <w:rFonts w:ascii="Times New Roman" w:eastAsia="Times New Roman" w:hAnsi="Times New Roman" w:cs="Times New Roman"/>
-                <w:color w:val="000000"/>
-                <w:sz w:val="24"/>
-                <w:szCs w:val="24"/>
-                <w:lang w:eastAsia="es-ES"/>
-              </w:rPr>
-              <w:t>nstrumento</w:t>
-            </w:r>
-            <w:r>
-              <w:rPr>
-                <w:rFonts w:ascii="Times New Roman" w:eastAsia="Times New Roman" w:hAnsi="Times New Roman" w:cs="Times New Roman"/>
-                <w:color w:val="000000"/>
-                <w:sz w:val="24"/>
-                <w:szCs w:val="24"/>
-                <w:lang w:eastAsia="es-ES"/>
-              </w:rPr>
-              <w:t>s</w:t>
+              <w:t>Instrumentos</w:t>
             </w:r>
             <w:r>
               <w:rPr>
@@ -18347,17 +18485,7 @@
                 <w:szCs w:val="24"/>
                 <w:lang w:eastAsia="es-ES"/>
               </w:rPr>
-              <w:t>instrumento</w:t>
-            </w:r>
-            <w:r>
-              <w:rPr>
-                <w:rFonts w:ascii="Times New Roman" w:eastAsia="Times New Roman" w:hAnsi="Times New Roman" w:cs="Times New Roman"/>
-                <w:color w:val="000000"/>
-                <w:sz w:val="24"/>
-                <w:szCs w:val="24"/>
-                <w:lang w:eastAsia="es-ES"/>
-              </w:rPr>
-              <w:t>s</w:t>
+              <w:t>instrumentos</w:t>
             </w:r>
             <w:r>
               <w:rPr>
@@ -18812,15 +18940,27 @@
                 <w:lang w:eastAsia="es-ES"/>
               </w:rPr>
             </w:pPr>
-            <w:r>
-              <w:rPr>
-                <w:rFonts w:ascii="Times New Roman" w:eastAsia="Times New Roman" w:hAnsi="Times New Roman" w:cs="Times New Roman"/>
-                <w:color w:val="000000"/>
-                <w:sz w:val="24"/>
-                <w:szCs w:val="24"/>
-                <w:lang w:eastAsia="es-ES"/>
-              </w:rPr>
-              <w:t>N° horario Reserva</w:t>
+            <w:proofErr w:type="spellStart"/>
+            <w:r>
+              <w:rPr>
+                <w:rFonts w:ascii="Times New Roman" w:eastAsia="Times New Roman" w:hAnsi="Times New Roman" w:cs="Times New Roman"/>
+                <w:color w:val="000000"/>
+                <w:sz w:val="24"/>
+                <w:szCs w:val="24"/>
+                <w:lang w:eastAsia="es-ES"/>
+              </w:rPr>
+              <w:t>N°</w:t>
+            </w:r>
+            <w:proofErr w:type="spellEnd"/>
+            <w:r>
+              <w:rPr>
+                <w:rFonts w:ascii="Times New Roman" w:eastAsia="Times New Roman" w:hAnsi="Times New Roman" w:cs="Times New Roman"/>
+                <w:color w:val="000000"/>
+                <w:sz w:val="24"/>
+                <w:szCs w:val="24"/>
+                <w:lang w:eastAsia="es-ES"/>
+              </w:rPr>
+              <w:t xml:space="preserve"> horario Reserva</w:t>
             </w:r>
           </w:p>
           <w:p>
@@ -18878,8 +19018,6 @@
               </w:rPr>
               <w:t>Cantidad de reservas</w:t>
             </w:r>
-            <w:bookmarkStart w:id="0" w:name="_GoBack"/>
-            <w:bookmarkEnd w:id="0"/>
           </w:p>
         </w:tc>
       </w:tr>
@@ -19084,6 +19222,2083 @@
                 <w:lang w:eastAsia="es-ES"/>
               </w:rPr>
               <w:t>Alto</w:t>
+            </w:r>
+          </w:p>
+        </w:tc>
+      </w:tr>
+    </w:tbl>
+    <w:p/>
+    <w:tbl>
+      <w:tblPr>
+        <w:tblW w:w="0" w:type="auto"/>
+        <w:tblCellMar>
+          <w:top w:w="15" w:type="dxa"/>
+          <w:left w:w="15" w:type="dxa"/>
+          <w:bottom w:w="15" w:type="dxa"/>
+          <w:right w:w="15" w:type="dxa"/>
+        </w:tblCellMar>
+        <w:tblLook w:val="04A0" w:firstRow="1" w:lastRow="0" w:firstColumn="1" w:lastColumn="0" w:noHBand="0" w:noVBand="1"/>
+      </w:tblPr>
+      <w:tblGrid>
+        <w:gridCol w:w="2824"/>
+        <w:gridCol w:w="2906"/>
+        <w:gridCol w:w="2754"/>
+      </w:tblGrid>
+      <w:tr>
+        <w:tc>
+          <w:tcPr>
+            <w:tcW w:w="0" w:type="auto"/>
+            <w:tcBorders>
+              <w:top w:val="single" w:sz="8" w:space="0" w:color="000000"/>
+              <w:left w:val="single" w:sz="8" w:space="0" w:color="000000"/>
+              <w:bottom w:val="single" w:sz="8" w:space="0" w:color="000000"/>
+              <w:right w:val="single" w:sz="8" w:space="0" w:color="000000"/>
+            </w:tcBorders>
+            <w:tcMar>
+              <w:top w:w="100" w:type="dxa"/>
+              <w:left w:w="100" w:type="dxa"/>
+              <w:bottom w:w="100" w:type="dxa"/>
+              <w:right w:w="100" w:type="dxa"/>
+            </w:tcMar>
+            <w:hideMark/>
+          </w:tcPr>
+          <w:p>
+            <w:pPr>
+              <w:spacing w:after="0" w:line="240" w:lineRule="auto"/>
+              <w:rPr>
+                <w:rFonts w:ascii="Times New Roman" w:eastAsia="Times New Roman" w:hAnsi="Times New Roman" w:cs="Times New Roman"/>
+                <w:sz w:val="24"/>
+                <w:szCs w:val="24"/>
+                <w:lang w:eastAsia="es-ES"/>
+              </w:rPr>
+            </w:pPr>
+            <w:r>
+              <w:rPr>
+                <w:rFonts w:ascii="Times New Roman" w:eastAsia="Times New Roman" w:hAnsi="Times New Roman" w:cs="Times New Roman"/>
+                <w:color w:val="000000"/>
+                <w:sz w:val="24"/>
+                <w:szCs w:val="24"/>
+                <w:lang w:eastAsia="es-ES"/>
+              </w:rPr>
+              <w:t>Prioridad:</w:t>
+            </w:r>
+            <w:r>
+              <w:rPr>
+                <w:rFonts w:ascii="Times New Roman" w:eastAsia="Times New Roman" w:hAnsi="Times New Roman" w:cs="Times New Roman"/>
+                <w:color w:val="000000"/>
+                <w:sz w:val="24"/>
+                <w:szCs w:val="24"/>
+                <w:lang w:eastAsia="es-ES"/>
+              </w:rPr>
+              <w:t xml:space="preserve"> Media</w:t>
+            </w:r>
+            <w:r>
+              <w:rPr>
+                <w:rFonts w:ascii="Times New Roman" w:eastAsia="Times New Roman" w:hAnsi="Times New Roman" w:cs="Times New Roman"/>
+                <w:color w:val="000000"/>
+                <w:sz w:val="24"/>
+                <w:szCs w:val="24"/>
+                <w:lang w:eastAsia="es-ES"/>
+              </w:rPr>
+              <w:t xml:space="preserve"> </w:t>
+            </w:r>
+          </w:p>
+        </w:tc>
+        <w:tc>
+          <w:tcPr>
+            <w:tcW w:w="0" w:type="auto"/>
+            <w:tcBorders>
+              <w:top w:val="single" w:sz="8" w:space="0" w:color="000000"/>
+              <w:left w:val="single" w:sz="8" w:space="0" w:color="000000"/>
+              <w:bottom w:val="single" w:sz="8" w:space="0" w:color="000000"/>
+              <w:right w:val="single" w:sz="8" w:space="0" w:color="000000"/>
+            </w:tcBorders>
+            <w:tcMar>
+              <w:top w:w="100" w:type="dxa"/>
+              <w:left w:w="100" w:type="dxa"/>
+              <w:bottom w:w="100" w:type="dxa"/>
+              <w:right w:w="100" w:type="dxa"/>
+            </w:tcMar>
+            <w:hideMark/>
+          </w:tcPr>
+          <w:p>
+            <w:pPr>
+              <w:spacing w:after="0" w:line="240" w:lineRule="auto"/>
+              <w:rPr>
+                <w:rFonts w:ascii="Times New Roman" w:eastAsia="Times New Roman" w:hAnsi="Times New Roman" w:cs="Times New Roman"/>
+                <w:sz w:val="24"/>
+                <w:szCs w:val="24"/>
+                <w:lang w:eastAsia="es-ES"/>
+              </w:rPr>
+            </w:pPr>
+            <w:r>
+              <w:rPr>
+                <w:rFonts w:ascii="Times New Roman" w:eastAsia="Times New Roman" w:hAnsi="Times New Roman" w:cs="Times New Roman"/>
+                <w:color w:val="000000"/>
+                <w:sz w:val="24"/>
+                <w:szCs w:val="24"/>
+                <w:lang w:eastAsia="es-ES"/>
+              </w:rPr>
+              <w:t>Número de HU: 28</w:t>
+            </w:r>
+          </w:p>
+        </w:tc>
+        <w:tc>
+          <w:tcPr>
+            <w:tcW w:w="0" w:type="auto"/>
+            <w:tcBorders>
+              <w:top w:val="single" w:sz="8" w:space="0" w:color="000000"/>
+              <w:left w:val="single" w:sz="8" w:space="0" w:color="000000"/>
+              <w:bottom w:val="single" w:sz="8" w:space="0" w:color="000000"/>
+              <w:right w:val="single" w:sz="8" w:space="0" w:color="000000"/>
+            </w:tcBorders>
+            <w:tcMar>
+              <w:top w:w="100" w:type="dxa"/>
+              <w:left w:w="100" w:type="dxa"/>
+              <w:bottom w:w="100" w:type="dxa"/>
+              <w:right w:w="100" w:type="dxa"/>
+            </w:tcMar>
+            <w:hideMark/>
+          </w:tcPr>
+          <w:p>
+            <w:pPr>
+              <w:spacing w:after="0" w:line="240" w:lineRule="auto"/>
+              <w:rPr>
+                <w:rFonts w:ascii="Times New Roman" w:eastAsia="Times New Roman" w:hAnsi="Times New Roman" w:cs="Times New Roman"/>
+                <w:sz w:val="24"/>
+                <w:szCs w:val="24"/>
+                <w:lang w:eastAsia="es-ES"/>
+              </w:rPr>
+            </w:pPr>
+            <w:r>
+              <w:rPr>
+                <w:rFonts w:ascii="Times New Roman" w:eastAsia="Times New Roman" w:hAnsi="Times New Roman" w:cs="Times New Roman"/>
+                <w:color w:val="000000"/>
+                <w:sz w:val="24"/>
+                <w:szCs w:val="24"/>
+                <w:lang w:eastAsia="es-ES"/>
+              </w:rPr>
+              <w:t>Estimación:</w:t>
+            </w:r>
+            <w:r>
+              <w:rPr>
+                <w:rFonts w:ascii="Times New Roman" w:eastAsia="Times New Roman" w:hAnsi="Times New Roman" w:cs="Times New Roman"/>
+                <w:color w:val="000000"/>
+                <w:sz w:val="24"/>
+                <w:szCs w:val="24"/>
+                <w:lang w:eastAsia="es-ES"/>
+              </w:rPr>
+              <w:t xml:space="preserve"> M</w:t>
+            </w:r>
+            <w:r>
+              <w:rPr>
+                <w:rFonts w:ascii="Times New Roman" w:eastAsia="Times New Roman" w:hAnsi="Times New Roman" w:cs="Times New Roman"/>
+                <w:color w:val="000000"/>
+                <w:sz w:val="24"/>
+                <w:szCs w:val="24"/>
+                <w:lang w:eastAsia="es-ES"/>
+              </w:rPr>
+              <w:t xml:space="preserve"> </w:t>
+            </w:r>
+          </w:p>
+        </w:tc>
+      </w:tr>
+      <w:tr>
+        <w:trPr>
+          <w:trHeight w:val="440"/>
+        </w:trPr>
+        <w:tc>
+          <w:tcPr>
+            <w:tcW w:w="0" w:type="auto"/>
+            <w:gridSpan w:val="3"/>
+            <w:tcBorders>
+              <w:top w:val="single" w:sz="8" w:space="0" w:color="000000"/>
+              <w:left w:val="single" w:sz="8" w:space="0" w:color="000000"/>
+              <w:bottom w:val="single" w:sz="8" w:space="0" w:color="000000"/>
+              <w:right w:val="single" w:sz="8" w:space="0" w:color="000000"/>
+            </w:tcBorders>
+            <w:tcMar>
+              <w:top w:w="100" w:type="dxa"/>
+              <w:left w:w="100" w:type="dxa"/>
+              <w:bottom w:w="100" w:type="dxa"/>
+              <w:right w:w="100" w:type="dxa"/>
+            </w:tcMar>
+            <w:hideMark/>
+          </w:tcPr>
+          <w:p>
+            <w:pPr>
+              <w:spacing w:before="100" w:beforeAutospacing="1" w:after="100" w:afterAutospacing="1" w:line="240" w:lineRule="auto"/>
+              <w:jc w:val="both"/>
+              <w:rPr>
+                <w:rFonts w:ascii="Times New Roman" w:eastAsia="Times New Roman" w:hAnsi="Times New Roman" w:cs="Times New Roman"/>
+                <w:sz w:val="24"/>
+                <w:szCs w:val="24"/>
+                <w:lang w:val="es-AR" w:eastAsia="es-AR"/>
+              </w:rPr>
+            </w:pPr>
+            <w:r>
+              <w:rPr>
+                <w:rFonts w:ascii="Times New Roman" w:eastAsia="Times New Roman" w:hAnsi="Times New Roman" w:cs="Times New Roman"/>
+                <w:sz w:val="24"/>
+                <w:szCs w:val="24"/>
+                <w:lang w:val="es-AR" w:eastAsia="es-AR"/>
+              </w:rPr>
+              <w:t>COMO</w:t>
+            </w:r>
+            <w:r>
+              <w:rPr>
+                <w:rFonts w:ascii="Times New Roman" w:eastAsia="Times New Roman" w:hAnsi="Times New Roman" w:cs="Times New Roman"/>
+                <w:sz w:val="24"/>
+                <w:szCs w:val="24"/>
+                <w:lang w:val="es-AR" w:eastAsia="es-AR"/>
+              </w:rPr>
+              <w:t xml:space="preserve"> cliente</w:t>
+            </w:r>
+            <w:r>
+              <w:rPr>
+                <w:rFonts w:ascii="Times New Roman" w:eastAsia="Times New Roman" w:hAnsi="Times New Roman" w:cs="Times New Roman"/>
+                <w:sz w:val="24"/>
+                <w:szCs w:val="24"/>
+                <w:lang w:val="es-AR" w:eastAsia="es-AR"/>
+              </w:rPr>
+              <w:t xml:space="preserve"> QUIERO</w:t>
+            </w:r>
+            <w:r>
+              <w:rPr>
+                <w:rFonts w:ascii="Times New Roman" w:eastAsia="Times New Roman" w:hAnsi="Times New Roman" w:cs="Times New Roman"/>
+                <w:sz w:val="24"/>
+                <w:szCs w:val="24"/>
+                <w:lang w:val="es-AR" w:eastAsia="es-AR"/>
+              </w:rPr>
+              <w:t xml:space="preserve"> registrar a un integrante en mi equipo</w:t>
+            </w:r>
+            <w:r>
+              <w:rPr>
+                <w:rFonts w:ascii="Times New Roman" w:eastAsia="Times New Roman" w:hAnsi="Times New Roman" w:cs="Times New Roman"/>
+                <w:sz w:val="24"/>
+                <w:szCs w:val="24"/>
+                <w:lang w:val="es-AR" w:eastAsia="es-AR"/>
+              </w:rPr>
+              <w:t xml:space="preserve"> PARA </w:t>
+            </w:r>
+            <w:r>
+              <w:rPr>
+                <w:rFonts w:ascii="Times New Roman" w:eastAsia="Times New Roman" w:hAnsi="Times New Roman" w:cs="Times New Roman"/>
+                <w:sz w:val="24"/>
+                <w:szCs w:val="24"/>
+                <w:lang w:val="es-AR" w:eastAsia="es-AR"/>
+              </w:rPr>
+              <w:t>poder avisarle vía correo electrónico de nuevas reservas o de modificaciones en las mismas.</w:t>
+            </w:r>
+          </w:p>
+        </w:tc>
+      </w:tr>
+      <w:tr>
+        <w:trPr>
+          <w:trHeight w:val="506"/>
+        </w:trPr>
+        <w:tc>
+          <w:tcPr>
+            <w:tcW w:w="0" w:type="auto"/>
+            <w:gridSpan w:val="3"/>
+            <w:tcBorders>
+              <w:top w:val="single" w:sz="8" w:space="0" w:color="000000"/>
+              <w:left w:val="single" w:sz="8" w:space="0" w:color="000000"/>
+              <w:bottom w:val="single" w:sz="8" w:space="0" w:color="000000"/>
+              <w:right w:val="single" w:sz="8" w:space="0" w:color="000000"/>
+            </w:tcBorders>
+            <w:tcMar>
+              <w:top w:w="100" w:type="dxa"/>
+              <w:left w:w="100" w:type="dxa"/>
+              <w:bottom w:w="100" w:type="dxa"/>
+              <w:right w:w="100" w:type="dxa"/>
+            </w:tcMar>
+            <w:hideMark/>
+          </w:tcPr>
+          <w:p>
+            <w:pPr>
+              <w:spacing w:after="0" w:line="240" w:lineRule="auto"/>
+              <w:jc w:val="both"/>
+              <w:rPr>
+                <w:rFonts w:ascii="Times New Roman" w:eastAsia="Times New Roman" w:hAnsi="Times New Roman" w:cs="Times New Roman"/>
+                <w:sz w:val="24"/>
+                <w:szCs w:val="24"/>
+                <w:lang w:eastAsia="es-ES"/>
+              </w:rPr>
+            </w:pPr>
+            <w:r>
+              <w:rPr>
+                <w:rFonts w:ascii="Times New Roman" w:eastAsia="Times New Roman" w:hAnsi="Times New Roman" w:cs="Times New Roman"/>
+                <w:color w:val="000000"/>
+                <w:sz w:val="24"/>
+                <w:szCs w:val="24"/>
+                <w:lang w:eastAsia="es-ES"/>
+              </w:rPr>
+              <w:lastRenderedPageBreak/>
+              <w:t xml:space="preserve">Título: </w:t>
+            </w:r>
+            <w:r>
+              <w:rPr>
+                <w:rFonts w:ascii="Times New Roman" w:eastAsia="Times New Roman" w:hAnsi="Times New Roman" w:cs="Times New Roman"/>
+                <w:color w:val="000000"/>
+                <w:sz w:val="24"/>
+                <w:szCs w:val="24"/>
+                <w:lang w:eastAsia="es-ES"/>
+              </w:rPr>
+              <w:t>Registro de un integrante de equipo.</w:t>
+            </w:r>
+          </w:p>
+        </w:tc>
+      </w:tr>
+      <w:tr>
+        <w:trPr>
+          <w:trHeight w:val="506"/>
+        </w:trPr>
+        <w:tc>
+          <w:tcPr>
+            <w:tcW w:w="0" w:type="auto"/>
+            <w:gridSpan w:val="3"/>
+            <w:tcBorders>
+              <w:top w:val="single" w:sz="8" w:space="0" w:color="000000"/>
+              <w:left w:val="single" w:sz="8" w:space="0" w:color="000000"/>
+              <w:bottom w:val="single" w:sz="8" w:space="0" w:color="000000"/>
+              <w:right w:val="single" w:sz="8" w:space="0" w:color="000000"/>
+            </w:tcBorders>
+            <w:tcMar>
+              <w:top w:w="100" w:type="dxa"/>
+              <w:left w:w="100" w:type="dxa"/>
+              <w:bottom w:w="100" w:type="dxa"/>
+              <w:right w:w="100" w:type="dxa"/>
+            </w:tcMar>
+            <w:hideMark/>
+          </w:tcPr>
+          <w:p>
+            <w:pPr>
+              <w:spacing w:after="0" w:line="240" w:lineRule="auto"/>
+              <w:jc w:val="both"/>
+              <w:rPr>
+                <w:rFonts w:ascii="Times New Roman" w:eastAsia="Times New Roman" w:hAnsi="Times New Roman" w:cs="Times New Roman"/>
+                <w:sz w:val="24"/>
+                <w:szCs w:val="24"/>
+                <w:lang w:eastAsia="es-ES"/>
+              </w:rPr>
+            </w:pPr>
+            <w:r>
+              <w:rPr>
+                <w:rFonts w:ascii="Times New Roman" w:eastAsia="Times New Roman" w:hAnsi="Times New Roman" w:cs="Times New Roman"/>
+                <w:color w:val="000000"/>
+                <w:sz w:val="24"/>
+                <w:szCs w:val="24"/>
+                <w:lang w:eastAsia="es-ES"/>
+              </w:rPr>
+              <w:t>Notas:</w:t>
+            </w:r>
+          </w:p>
+          <w:p>
+            <w:pPr>
+              <w:numPr>
+                <w:ilvl w:val="0"/>
+                <w:numId w:val="1"/>
+              </w:numPr>
+              <w:spacing w:after="0" w:line="240" w:lineRule="auto"/>
+              <w:jc w:val="both"/>
+              <w:textAlignment w:val="baseline"/>
+              <w:rPr>
+                <w:rFonts w:ascii="Times New Roman" w:eastAsia="Times New Roman" w:hAnsi="Times New Roman" w:cs="Times New Roman"/>
+                <w:color w:val="000000"/>
+                <w:sz w:val="24"/>
+                <w:szCs w:val="24"/>
+                <w:lang w:eastAsia="es-ES"/>
+              </w:rPr>
+            </w:pPr>
+            <w:r>
+              <w:rPr>
+                <w:rFonts w:ascii="Times New Roman" w:eastAsia="Times New Roman" w:hAnsi="Times New Roman" w:cs="Times New Roman"/>
+                <w:color w:val="000000"/>
+                <w:sz w:val="24"/>
+                <w:szCs w:val="24"/>
+                <w:lang w:eastAsia="es-ES"/>
+              </w:rPr>
+              <w:t>Correo electrónico del integrante</w:t>
+            </w:r>
+          </w:p>
+        </w:tc>
+      </w:tr>
+      <w:tr>
+        <w:trPr>
+          <w:trHeight w:val="440"/>
+        </w:trPr>
+        <w:tc>
+          <w:tcPr>
+            <w:tcW w:w="0" w:type="auto"/>
+            <w:gridSpan w:val="3"/>
+            <w:tcBorders>
+              <w:top w:val="single" w:sz="8" w:space="0" w:color="000000"/>
+              <w:left w:val="single" w:sz="8" w:space="0" w:color="000000"/>
+              <w:bottom w:val="single" w:sz="8" w:space="0" w:color="000000"/>
+              <w:right w:val="single" w:sz="8" w:space="0" w:color="000000"/>
+            </w:tcBorders>
+            <w:tcMar>
+              <w:top w:w="100" w:type="dxa"/>
+              <w:left w:w="100" w:type="dxa"/>
+              <w:bottom w:w="100" w:type="dxa"/>
+              <w:right w:w="100" w:type="dxa"/>
+            </w:tcMar>
+            <w:hideMark/>
+          </w:tcPr>
+          <w:p>
+            <w:pPr>
+              <w:spacing w:after="0" w:line="240" w:lineRule="auto"/>
+              <w:rPr>
+                <w:rFonts w:ascii="Times New Roman" w:eastAsia="Times New Roman" w:hAnsi="Times New Roman" w:cs="Times New Roman"/>
+                <w:sz w:val="24"/>
+                <w:szCs w:val="24"/>
+                <w:lang w:eastAsia="es-ES"/>
+              </w:rPr>
+            </w:pPr>
+            <w:r>
+              <w:rPr>
+                <w:rFonts w:ascii="Times New Roman" w:eastAsia="Times New Roman" w:hAnsi="Times New Roman" w:cs="Times New Roman"/>
+                <w:color w:val="000000"/>
+                <w:sz w:val="24"/>
+                <w:szCs w:val="24"/>
+                <w:lang w:eastAsia="es-ES"/>
+              </w:rPr>
+              <w:t>Criterios de aceptación: </w:t>
+            </w:r>
+          </w:p>
+          <w:p>
+            <w:pPr>
+              <w:pStyle w:val="Prrafodelista"/>
+              <w:numPr>
+                <w:ilvl w:val="0"/>
+                <w:numId w:val="5"/>
+              </w:numPr>
+              <w:spacing w:after="0" w:line="240" w:lineRule="auto"/>
+              <w:jc w:val="both"/>
+              <w:rPr>
+                <w:rFonts w:ascii="Times New Roman" w:eastAsia="Times New Roman" w:hAnsi="Times New Roman" w:cs="Times New Roman"/>
+                <w:sz w:val="24"/>
+                <w:szCs w:val="24"/>
+                <w:lang w:val="es-AR" w:eastAsia="es-AR"/>
+              </w:rPr>
+            </w:pPr>
+            <w:r>
+              <w:rPr>
+                <w:rFonts w:ascii="Times New Roman" w:eastAsia="Times New Roman" w:hAnsi="Times New Roman" w:cs="Times New Roman"/>
+                <w:color w:val="000000"/>
+                <w:sz w:val="24"/>
+                <w:szCs w:val="24"/>
+                <w:lang w:eastAsia="es-ES"/>
+              </w:rPr>
+              <w:t>Escenario 1:</w:t>
+            </w:r>
+            <w:r>
+              <w:rPr>
+                <w:rFonts w:ascii="Times New Roman" w:eastAsia="Times New Roman" w:hAnsi="Times New Roman" w:cs="Times New Roman"/>
+                <w:color w:val="000000"/>
+                <w:sz w:val="24"/>
+                <w:szCs w:val="24"/>
+                <w:lang w:eastAsia="es-ES"/>
+              </w:rPr>
+              <w:t xml:space="preserve"> El usuario desea registrar a un integrante nuevo en su equipo, ingresa su correo electrónico y presiona el botón “Agregar”.</w:t>
+            </w:r>
+          </w:p>
+          <w:p>
+            <w:pPr>
+              <w:pStyle w:val="Prrafodelista"/>
+              <w:spacing w:after="0" w:line="240" w:lineRule="auto"/>
+              <w:jc w:val="both"/>
+              <w:rPr>
+                <w:rFonts w:ascii="Times New Roman" w:eastAsia="Times New Roman" w:hAnsi="Times New Roman" w:cs="Times New Roman"/>
+                <w:sz w:val="24"/>
+                <w:szCs w:val="24"/>
+                <w:lang w:val="es-AR" w:eastAsia="es-AR"/>
+              </w:rPr>
+            </w:pPr>
+            <w:r>
+              <w:rPr>
+                <w:rFonts w:ascii="Times New Roman" w:eastAsia="Times New Roman" w:hAnsi="Times New Roman" w:cs="Times New Roman"/>
+                <w:sz w:val="24"/>
+                <w:szCs w:val="24"/>
+                <w:lang w:val="es-AR" w:eastAsia="es-AR"/>
+              </w:rPr>
+              <w:t>DADO que el usuario desea registrar a un nuevo integrante, CUANDO ingrese su correo electrónico y presione el botón “Agregar”, ENTONCES el sistema validará que el campo no esté vacío y que sea un correo electrónico válido y luego lo mostrará en una lista con los demás integrantes.</w:t>
+            </w:r>
+          </w:p>
+          <w:p>
+            <w:pPr>
+              <w:pStyle w:val="Prrafodelista"/>
+              <w:numPr>
+                <w:ilvl w:val="0"/>
+                <w:numId w:val="5"/>
+              </w:numPr>
+              <w:spacing w:after="0" w:line="240" w:lineRule="auto"/>
+              <w:jc w:val="both"/>
+              <w:rPr>
+                <w:rFonts w:ascii="Times New Roman" w:eastAsia="Times New Roman" w:hAnsi="Times New Roman" w:cs="Times New Roman"/>
+                <w:sz w:val="24"/>
+                <w:szCs w:val="24"/>
+                <w:lang w:val="es-AR" w:eastAsia="es-AR"/>
+              </w:rPr>
+            </w:pPr>
+            <w:r>
+              <w:rPr>
+                <w:rFonts w:ascii="Times New Roman" w:eastAsia="Times New Roman" w:hAnsi="Times New Roman" w:cs="Times New Roman"/>
+                <w:sz w:val="24"/>
+                <w:szCs w:val="24"/>
+                <w:lang w:val="es-AR" w:eastAsia="es-AR"/>
+              </w:rPr>
+              <w:t>Escenario 2: El usuario desea registrar a un integrante nuevo en su equipo, no ingresa un correo electrónico y presiona el botón “Agregar”.</w:t>
+            </w:r>
+          </w:p>
+          <w:p>
+            <w:pPr>
+              <w:pStyle w:val="Prrafodelista"/>
+              <w:spacing w:after="0" w:line="240" w:lineRule="auto"/>
+              <w:jc w:val="both"/>
+              <w:rPr>
+                <w:rFonts w:ascii="Times New Roman" w:eastAsia="Times New Roman" w:hAnsi="Times New Roman" w:cs="Times New Roman"/>
+                <w:sz w:val="24"/>
+                <w:szCs w:val="24"/>
+                <w:lang w:val="es-AR" w:eastAsia="es-AR"/>
+              </w:rPr>
+            </w:pPr>
+            <w:r>
+              <w:rPr>
+                <w:rFonts w:ascii="Times New Roman" w:eastAsia="Times New Roman" w:hAnsi="Times New Roman" w:cs="Times New Roman"/>
+                <w:sz w:val="24"/>
+                <w:szCs w:val="24"/>
+                <w:lang w:val="es-AR" w:eastAsia="es-AR"/>
+              </w:rPr>
+              <w:t>DADO que el usuario desea registrar un nuevo integrante, CUANDO presione el botón “Agregar”, ENTONCES el sistema mostrará un mensaje “Debe ingresar un correo electrónico para agregar un nuevo miembro al equipo”.</w:t>
+            </w:r>
+          </w:p>
+          <w:p>
+            <w:pPr>
+              <w:pStyle w:val="Prrafodelista"/>
+              <w:numPr>
+                <w:ilvl w:val="0"/>
+                <w:numId w:val="5"/>
+              </w:numPr>
+              <w:spacing w:after="0" w:line="240" w:lineRule="auto"/>
+              <w:jc w:val="both"/>
+              <w:rPr>
+                <w:rFonts w:ascii="Times New Roman" w:eastAsia="Times New Roman" w:hAnsi="Times New Roman" w:cs="Times New Roman"/>
+                <w:sz w:val="24"/>
+                <w:szCs w:val="24"/>
+                <w:lang w:val="es-AR" w:eastAsia="es-AR"/>
+              </w:rPr>
+            </w:pPr>
+            <w:r>
+              <w:rPr>
+                <w:rFonts w:ascii="Times New Roman" w:eastAsia="Times New Roman" w:hAnsi="Times New Roman" w:cs="Times New Roman"/>
+                <w:sz w:val="24"/>
+                <w:szCs w:val="24"/>
+                <w:lang w:val="es-AR" w:eastAsia="es-AR"/>
+              </w:rPr>
+              <w:t>Escenario 3: El usuario desea registrar un nuevo integrante en su equipo e ingresa un correo electrónico ya existente en su equipo y presiona el botón “Agregar.”</w:t>
+            </w:r>
+          </w:p>
+          <w:p>
+            <w:pPr>
+              <w:pStyle w:val="Prrafodelista"/>
+              <w:spacing w:after="0" w:line="240" w:lineRule="auto"/>
+              <w:jc w:val="both"/>
+              <w:rPr>
+                <w:rFonts w:ascii="Times New Roman" w:eastAsia="Times New Roman" w:hAnsi="Times New Roman" w:cs="Times New Roman"/>
+                <w:sz w:val="24"/>
+                <w:szCs w:val="24"/>
+                <w:u w:val="single"/>
+                <w:lang w:val="es-AR" w:eastAsia="es-AR"/>
+              </w:rPr>
+            </w:pPr>
+            <w:r>
+              <w:rPr>
+                <w:rFonts w:ascii="Times New Roman" w:eastAsia="Times New Roman" w:hAnsi="Times New Roman" w:cs="Times New Roman"/>
+                <w:sz w:val="24"/>
+                <w:szCs w:val="24"/>
+                <w:lang w:val="es-AR" w:eastAsia="es-AR"/>
+              </w:rPr>
+              <w:t>DADO que el usuario desea registrar un nuevo integrante e ingresa un correo electrónico ya existente en su equipo, CUANDO presione el botón “Agregar”, ENTONCES el sistema mostrará un mensaje de error “</w:t>
+            </w:r>
+            <w:r>
+              <w:rPr>
+                <w:rFonts w:ascii="Times New Roman" w:eastAsia="Times New Roman" w:hAnsi="Times New Roman" w:cs="Times New Roman"/>
+                <w:sz w:val="24"/>
+                <w:szCs w:val="24"/>
+                <w:lang w:val="es-AR" w:eastAsia="es-AR"/>
+              </w:rPr>
+              <w:t>El integrante que desea agregar ya existe en su equipo</w:t>
+            </w:r>
+            <w:r>
+              <w:rPr>
+                <w:rFonts w:ascii="Times New Roman" w:eastAsia="Times New Roman" w:hAnsi="Times New Roman" w:cs="Times New Roman"/>
+                <w:sz w:val="24"/>
+                <w:szCs w:val="24"/>
+                <w:lang w:val="es-AR" w:eastAsia="es-AR"/>
+              </w:rPr>
+              <w:t>”.</w:t>
+            </w:r>
+          </w:p>
+          <w:p>
+            <w:pPr>
+              <w:pStyle w:val="Prrafodelista"/>
+              <w:spacing w:after="0" w:line="240" w:lineRule="auto"/>
+              <w:jc w:val="both"/>
+              <w:rPr>
+                <w:rFonts w:ascii="Times New Roman" w:eastAsia="Times New Roman" w:hAnsi="Times New Roman" w:cs="Times New Roman"/>
+                <w:sz w:val="24"/>
+                <w:szCs w:val="24"/>
+                <w:lang w:val="es-AR" w:eastAsia="es-AR"/>
+              </w:rPr>
+            </w:pPr>
+          </w:p>
+        </w:tc>
+      </w:tr>
+      <w:tr>
+        <w:trPr>
+          <w:trHeight w:val="440"/>
+        </w:trPr>
+        <w:tc>
+          <w:tcPr>
+            <w:tcW w:w="0" w:type="auto"/>
+            <w:gridSpan w:val="3"/>
+            <w:tcBorders>
+              <w:top w:val="single" w:sz="8" w:space="0" w:color="000000"/>
+              <w:left w:val="single" w:sz="8" w:space="0" w:color="000000"/>
+              <w:bottom w:val="single" w:sz="8" w:space="0" w:color="000000"/>
+              <w:right w:val="single" w:sz="8" w:space="0" w:color="000000"/>
+            </w:tcBorders>
+            <w:tcMar>
+              <w:top w:w="100" w:type="dxa"/>
+              <w:left w:w="100" w:type="dxa"/>
+              <w:bottom w:w="100" w:type="dxa"/>
+              <w:right w:w="100" w:type="dxa"/>
+            </w:tcMar>
+            <w:hideMark/>
+          </w:tcPr>
+          <w:p>
+            <w:pPr>
+              <w:spacing w:after="0" w:line="240" w:lineRule="auto"/>
+              <w:rPr>
+                <w:rFonts w:ascii="Times New Roman" w:eastAsia="Times New Roman" w:hAnsi="Times New Roman" w:cs="Times New Roman"/>
+                <w:sz w:val="24"/>
+                <w:szCs w:val="24"/>
+                <w:lang w:eastAsia="es-ES"/>
+              </w:rPr>
+            </w:pPr>
+            <w:r>
+              <w:rPr>
+                <w:rFonts w:ascii="Times New Roman" w:eastAsia="Times New Roman" w:hAnsi="Times New Roman" w:cs="Times New Roman"/>
+                <w:color w:val="000000"/>
+                <w:sz w:val="24"/>
+                <w:szCs w:val="24"/>
+                <w:lang w:eastAsia="es-ES"/>
+              </w:rPr>
+              <w:t>Programador: Lorenzo, Francisco.</w:t>
+            </w:r>
+          </w:p>
+        </w:tc>
+      </w:tr>
+      <w:tr>
+        <w:trPr>
+          <w:trHeight w:val="440"/>
+        </w:trPr>
+        <w:tc>
+          <w:tcPr>
+            <w:tcW w:w="0" w:type="auto"/>
+            <w:gridSpan w:val="3"/>
+            <w:tcBorders>
+              <w:top w:val="single" w:sz="8" w:space="0" w:color="000000"/>
+              <w:left w:val="single" w:sz="8" w:space="0" w:color="000000"/>
+              <w:bottom w:val="single" w:sz="8" w:space="0" w:color="000000"/>
+              <w:right w:val="single" w:sz="8" w:space="0" w:color="000000"/>
+            </w:tcBorders>
+            <w:tcMar>
+              <w:top w:w="100" w:type="dxa"/>
+              <w:left w:w="100" w:type="dxa"/>
+              <w:bottom w:w="100" w:type="dxa"/>
+              <w:right w:w="100" w:type="dxa"/>
+            </w:tcMar>
+            <w:hideMark/>
+          </w:tcPr>
+          <w:p>
+            <w:pPr>
+              <w:spacing w:after="0" w:line="240" w:lineRule="auto"/>
+              <w:rPr>
+                <w:rFonts w:ascii="Times New Roman" w:eastAsia="Times New Roman" w:hAnsi="Times New Roman" w:cs="Times New Roman"/>
+                <w:sz w:val="24"/>
+                <w:szCs w:val="24"/>
+                <w:lang w:eastAsia="es-ES"/>
+              </w:rPr>
+            </w:pPr>
+            <w:r>
+              <w:rPr>
+                <w:rFonts w:ascii="Times New Roman" w:eastAsia="Times New Roman" w:hAnsi="Times New Roman" w:cs="Times New Roman"/>
+                <w:color w:val="000000"/>
+                <w:sz w:val="24"/>
+                <w:szCs w:val="24"/>
+                <w:lang w:eastAsia="es-ES"/>
+              </w:rPr>
+              <w:t>Riesgo:</w:t>
+            </w:r>
+            <w:r>
+              <w:rPr>
+                <w:rFonts w:ascii="Times New Roman" w:eastAsia="Times New Roman" w:hAnsi="Times New Roman" w:cs="Times New Roman"/>
+                <w:color w:val="000000"/>
+                <w:sz w:val="24"/>
+                <w:szCs w:val="24"/>
+                <w:lang w:eastAsia="es-ES"/>
+              </w:rPr>
+              <w:t xml:space="preserve"> </w:t>
+            </w:r>
+            <w:r>
+              <w:rPr>
+                <w:rFonts w:ascii="Times New Roman" w:eastAsia="Times New Roman" w:hAnsi="Times New Roman" w:cs="Times New Roman"/>
+                <w:color w:val="000000"/>
+                <w:sz w:val="24"/>
+                <w:szCs w:val="24"/>
+                <w:lang w:eastAsia="es-ES"/>
+              </w:rPr>
+              <w:t>Bajo</w:t>
+            </w:r>
+          </w:p>
+        </w:tc>
+      </w:tr>
+    </w:tbl>
+    <w:p/>
+    <w:tbl>
+      <w:tblPr>
+        <w:tblW w:w="0" w:type="auto"/>
+        <w:tblCellMar>
+          <w:top w:w="15" w:type="dxa"/>
+          <w:left w:w="15" w:type="dxa"/>
+          <w:bottom w:w="15" w:type="dxa"/>
+          <w:right w:w="15" w:type="dxa"/>
+        </w:tblCellMar>
+        <w:tblLook w:val="04A0" w:firstRow="1" w:lastRow="0" w:firstColumn="1" w:lastColumn="0" w:noHBand="0" w:noVBand="1"/>
+      </w:tblPr>
+      <w:tblGrid>
+        <w:gridCol w:w="2725"/>
+        <w:gridCol w:w="3029"/>
+        <w:gridCol w:w="2730"/>
+      </w:tblGrid>
+      <w:tr>
+        <w:tc>
+          <w:tcPr>
+            <w:tcW w:w="0" w:type="auto"/>
+            <w:tcBorders>
+              <w:top w:val="single" w:sz="8" w:space="0" w:color="000000"/>
+              <w:left w:val="single" w:sz="8" w:space="0" w:color="000000"/>
+              <w:bottom w:val="single" w:sz="8" w:space="0" w:color="000000"/>
+              <w:right w:val="single" w:sz="8" w:space="0" w:color="000000"/>
+            </w:tcBorders>
+            <w:tcMar>
+              <w:top w:w="100" w:type="dxa"/>
+              <w:left w:w="100" w:type="dxa"/>
+              <w:bottom w:w="100" w:type="dxa"/>
+              <w:right w:w="100" w:type="dxa"/>
+            </w:tcMar>
+            <w:hideMark/>
+          </w:tcPr>
+          <w:p>
+            <w:pPr>
+              <w:spacing w:after="0" w:line="240" w:lineRule="auto"/>
+              <w:rPr>
+                <w:rFonts w:ascii="Times New Roman" w:eastAsia="Times New Roman" w:hAnsi="Times New Roman" w:cs="Times New Roman"/>
+                <w:sz w:val="24"/>
+                <w:szCs w:val="24"/>
+                <w:lang w:eastAsia="es-ES"/>
+              </w:rPr>
+            </w:pPr>
+            <w:r>
+              <w:rPr>
+                <w:rFonts w:ascii="Times New Roman" w:eastAsia="Times New Roman" w:hAnsi="Times New Roman" w:cs="Times New Roman"/>
+                <w:color w:val="000000"/>
+                <w:sz w:val="24"/>
+                <w:szCs w:val="24"/>
+                <w:lang w:eastAsia="es-ES"/>
+              </w:rPr>
+              <w:t>Prioridad:</w:t>
+            </w:r>
+            <w:r>
+              <w:rPr>
+                <w:rFonts w:ascii="Times New Roman" w:eastAsia="Times New Roman" w:hAnsi="Times New Roman" w:cs="Times New Roman"/>
+                <w:color w:val="000000"/>
+                <w:sz w:val="24"/>
+                <w:szCs w:val="24"/>
+                <w:lang w:eastAsia="es-ES"/>
+              </w:rPr>
+              <w:t xml:space="preserve"> Baja</w:t>
+            </w:r>
+            <w:r>
+              <w:rPr>
+                <w:rFonts w:ascii="Times New Roman" w:eastAsia="Times New Roman" w:hAnsi="Times New Roman" w:cs="Times New Roman"/>
+                <w:color w:val="000000"/>
+                <w:sz w:val="24"/>
+                <w:szCs w:val="24"/>
+                <w:lang w:eastAsia="es-ES"/>
+              </w:rPr>
+              <w:t xml:space="preserve"> </w:t>
+            </w:r>
+          </w:p>
+        </w:tc>
+        <w:tc>
+          <w:tcPr>
+            <w:tcW w:w="0" w:type="auto"/>
+            <w:tcBorders>
+              <w:top w:val="single" w:sz="8" w:space="0" w:color="000000"/>
+              <w:left w:val="single" w:sz="8" w:space="0" w:color="000000"/>
+              <w:bottom w:val="single" w:sz="8" w:space="0" w:color="000000"/>
+              <w:right w:val="single" w:sz="8" w:space="0" w:color="000000"/>
+            </w:tcBorders>
+            <w:tcMar>
+              <w:top w:w="100" w:type="dxa"/>
+              <w:left w:w="100" w:type="dxa"/>
+              <w:bottom w:w="100" w:type="dxa"/>
+              <w:right w:w="100" w:type="dxa"/>
+            </w:tcMar>
+            <w:hideMark/>
+          </w:tcPr>
+          <w:p>
+            <w:pPr>
+              <w:spacing w:after="0" w:line="240" w:lineRule="auto"/>
+              <w:rPr>
+                <w:rFonts w:ascii="Times New Roman" w:eastAsia="Times New Roman" w:hAnsi="Times New Roman" w:cs="Times New Roman"/>
+                <w:sz w:val="24"/>
+                <w:szCs w:val="24"/>
+                <w:lang w:eastAsia="es-ES"/>
+              </w:rPr>
+            </w:pPr>
+            <w:r>
+              <w:rPr>
+                <w:rFonts w:ascii="Times New Roman" w:eastAsia="Times New Roman" w:hAnsi="Times New Roman" w:cs="Times New Roman"/>
+                <w:color w:val="000000"/>
+                <w:sz w:val="24"/>
+                <w:szCs w:val="24"/>
+                <w:lang w:eastAsia="es-ES"/>
+              </w:rPr>
+              <w:t>Número de HU: 29</w:t>
+            </w:r>
+          </w:p>
+        </w:tc>
+        <w:tc>
+          <w:tcPr>
+            <w:tcW w:w="0" w:type="auto"/>
+            <w:tcBorders>
+              <w:top w:val="single" w:sz="8" w:space="0" w:color="000000"/>
+              <w:left w:val="single" w:sz="8" w:space="0" w:color="000000"/>
+              <w:bottom w:val="single" w:sz="8" w:space="0" w:color="000000"/>
+              <w:right w:val="single" w:sz="8" w:space="0" w:color="000000"/>
+            </w:tcBorders>
+            <w:tcMar>
+              <w:top w:w="100" w:type="dxa"/>
+              <w:left w:w="100" w:type="dxa"/>
+              <w:bottom w:w="100" w:type="dxa"/>
+              <w:right w:w="100" w:type="dxa"/>
+            </w:tcMar>
+            <w:hideMark/>
+          </w:tcPr>
+          <w:p>
+            <w:pPr>
+              <w:spacing w:after="0" w:line="240" w:lineRule="auto"/>
+              <w:rPr>
+                <w:rFonts w:ascii="Times New Roman" w:eastAsia="Times New Roman" w:hAnsi="Times New Roman" w:cs="Times New Roman"/>
+                <w:sz w:val="24"/>
+                <w:szCs w:val="24"/>
+                <w:lang w:eastAsia="es-ES"/>
+              </w:rPr>
+            </w:pPr>
+            <w:r>
+              <w:rPr>
+                <w:rFonts w:ascii="Times New Roman" w:eastAsia="Times New Roman" w:hAnsi="Times New Roman" w:cs="Times New Roman"/>
+                <w:color w:val="000000"/>
+                <w:sz w:val="24"/>
+                <w:szCs w:val="24"/>
+                <w:lang w:eastAsia="es-ES"/>
+              </w:rPr>
+              <w:t>Estimación:</w:t>
+            </w:r>
+            <w:r>
+              <w:rPr>
+                <w:rFonts w:ascii="Times New Roman" w:eastAsia="Times New Roman" w:hAnsi="Times New Roman" w:cs="Times New Roman"/>
+                <w:color w:val="000000"/>
+                <w:sz w:val="24"/>
+                <w:szCs w:val="24"/>
+                <w:lang w:eastAsia="es-ES"/>
+              </w:rPr>
+              <w:t xml:space="preserve"> S</w:t>
+            </w:r>
+          </w:p>
+        </w:tc>
+      </w:tr>
+      <w:tr>
+        <w:trPr>
+          <w:trHeight w:val="440"/>
+        </w:trPr>
+        <w:tc>
+          <w:tcPr>
+            <w:tcW w:w="0" w:type="auto"/>
+            <w:gridSpan w:val="3"/>
+            <w:tcBorders>
+              <w:top w:val="single" w:sz="8" w:space="0" w:color="000000"/>
+              <w:left w:val="single" w:sz="8" w:space="0" w:color="000000"/>
+              <w:bottom w:val="single" w:sz="8" w:space="0" w:color="000000"/>
+              <w:right w:val="single" w:sz="8" w:space="0" w:color="000000"/>
+            </w:tcBorders>
+            <w:tcMar>
+              <w:top w:w="100" w:type="dxa"/>
+              <w:left w:w="100" w:type="dxa"/>
+              <w:bottom w:w="100" w:type="dxa"/>
+              <w:right w:w="100" w:type="dxa"/>
+            </w:tcMar>
+            <w:hideMark/>
+          </w:tcPr>
+          <w:p>
+            <w:pPr>
+              <w:spacing w:before="100" w:beforeAutospacing="1" w:after="100" w:afterAutospacing="1" w:line="240" w:lineRule="auto"/>
+              <w:jc w:val="both"/>
+              <w:rPr>
+                <w:rFonts w:ascii="Times New Roman" w:eastAsia="Times New Roman" w:hAnsi="Times New Roman" w:cs="Times New Roman"/>
+                <w:sz w:val="24"/>
+                <w:szCs w:val="24"/>
+                <w:lang w:val="es-AR" w:eastAsia="es-AR"/>
+              </w:rPr>
+            </w:pPr>
+            <w:r>
+              <w:rPr>
+                <w:rFonts w:ascii="Times New Roman" w:eastAsia="Times New Roman" w:hAnsi="Times New Roman" w:cs="Times New Roman"/>
+                <w:sz w:val="24"/>
+                <w:szCs w:val="24"/>
+                <w:lang w:val="es-AR" w:eastAsia="es-AR"/>
+              </w:rPr>
+              <w:t>COMO</w:t>
+            </w:r>
+            <w:r>
+              <w:rPr>
+                <w:rFonts w:ascii="Times New Roman" w:eastAsia="Times New Roman" w:hAnsi="Times New Roman" w:cs="Times New Roman"/>
+                <w:sz w:val="24"/>
+                <w:szCs w:val="24"/>
+                <w:lang w:val="es-AR" w:eastAsia="es-AR"/>
+              </w:rPr>
+              <w:t xml:space="preserve"> cliente</w:t>
+            </w:r>
+            <w:r>
+              <w:rPr>
+                <w:rFonts w:ascii="Times New Roman" w:eastAsia="Times New Roman" w:hAnsi="Times New Roman" w:cs="Times New Roman"/>
+                <w:sz w:val="24"/>
+                <w:szCs w:val="24"/>
+                <w:lang w:val="es-AR" w:eastAsia="es-AR"/>
+              </w:rPr>
+              <w:t xml:space="preserve"> QUIERO</w:t>
+            </w:r>
+            <w:r>
+              <w:rPr>
+                <w:rFonts w:ascii="Times New Roman" w:eastAsia="Times New Roman" w:hAnsi="Times New Roman" w:cs="Times New Roman"/>
+                <w:sz w:val="24"/>
+                <w:szCs w:val="24"/>
+                <w:lang w:val="es-AR" w:eastAsia="es-AR"/>
+              </w:rPr>
+              <w:t xml:space="preserve"> modificar a un integrante de mi equipo</w:t>
+            </w:r>
+            <w:r>
+              <w:rPr>
+                <w:rFonts w:ascii="Times New Roman" w:eastAsia="Times New Roman" w:hAnsi="Times New Roman" w:cs="Times New Roman"/>
+                <w:sz w:val="24"/>
+                <w:szCs w:val="24"/>
+                <w:lang w:val="es-AR" w:eastAsia="es-AR"/>
+              </w:rPr>
+              <w:t xml:space="preserve"> PARA </w:t>
+            </w:r>
+            <w:r>
+              <w:rPr>
+                <w:rFonts w:ascii="Times New Roman" w:eastAsia="Times New Roman" w:hAnsi="Times New Roman" w:cs="Times New Roman"/>
+                <w:sz w:val="24"/>
+                <w:szCs w:val="24"/>
+                <w:lang w:val="es-AR" w:eastAsia="es-AR"/>
+              </w:rPr>
+              <w:t>actualizar su correo electrónico en caso de que no utilice más el ya registrado.</w:t>
+            </w:r>
+          </w:p>
+        </w:tc>
+      </w:tr>
+      <w:tr>
+        <w:trPr>
+          <w:trHeight w:val="506"/>
+        </w:trPr>
+        <w:tc>
+          <w:tcPr>
+            <w:tcW w:w="0" w:type="auto"/>
+            <w:gridSpan w:val="3"/>
+            <w:tcBorders>
+              <w:top w:val="single" w:sz="8" w:space="0" w:color="000000"/>
+              <w:left w:val="single" w:sz="8" w:space="0" w:color="000000"/>
+              <w:bottom w:val="single" w:sz="8" w:space="0" w:color="000000"/>
+              <w:right w:val="single" w:sz="8" w:space="0" w:color="000000"/>
+            </w:tcBorders>
+            <w:tcMar>
+              <w:top w:w="100" w:type="dxa"/>
+              <w:left w:w="100" w:type="dxa"/>
+              <w:bottom w:w="100" w:type="dxa"/>
+              <w:right w:w="100" w:type="dxa"/>
+            </w:tcMar>
+            <w:hideMark/>
+          </w:tcPr>
+          <w:p>
+            <w:pPr>
+              <w:spacing w:after="0" w:line="240" w:lineRule="auto"/>
+              <w:jc w:val="both"/>
+              <w:rPr>
+                <w:rFonts w:ascii="Times New Roman" w:eastAsia="Times New Roman" w:hAnsi="Times New Roman" w:cs="Times New Roman"/>
+                <w:sz w:val="24"/>
+                <w:szCs w:val="24"/>
+                <w:lang w:eastAsia="es-ES"/>
+              </w:rPr>
+            </w:pPr>
+            <w:r>
+              <w:rPr>
+                <w:rFonts w:ascii="Times New Roman" w:eastAsia="Times New Roman" w:hAnsi="Times New Roman" w:cs="Times New Roman"/>
+                <w:color w:val="000000"/>
+                <w:sz w:val="24"/>
+                <w:szCs w:val="24"/>
+                <w:lang w:eastAsia="es-ES"/>
+              </w:rPr>
+              <w:t xml:space="preserve">Título: </w:t>
+            </w:r>
+            <w:r>
+              <w:rPr>
+                <w:rFonts w:ascii="Times New Roman" w:eastAsia="Times New Roman" w:hAnsi="Times New Roman" w:cs="Times New Roman"/>
+                <w:color w:val="000000"/>
+                <w:sz w:val="24"/>
+                <w:szCs w:val="24"/>
+                <w:lang w:eastAsia="es-ES"/>
+              </w:rPr>
+              <w:t>Modificación de un integrante de equipo.</w:t>
+            </w:r>
+          </w:p>
+        </w:tc>
+      </w:tr>
+      <w:tr>
+        <w:trPr>
+          <w:trHeight w:val="506"/>
+        </w:trPr>
+        <w:tc>
+          <w:tcPr>
+            <w:tcW w:w="0" w:type="auto"/>
+            <w:gridSpan w:val="3"/>
+            <w:tcBorders>
+              <w:top w:val="single" w:sz="8" w:space="0" w:color="000000"/>
+              <w:left w:val="single" w:sz="8" w:space="0" w:color="000000"/>
+              <w:bottom w:val="single" w:sz="8" w:space="0" w:color="000000"/>
+              <w:right w:val="single" w:sz="8" w:space="0" w:color="000000"/>
+            </w:tcBorders>
+            <w:tcMar>
+              <w:top w:w="100" w:type="dxa"/>
+              <w:left w:w="100" w:type="dxa"/>
+              <w:bottom w:w="100" w:type="dxa"/>
+              <w:right w:w="100" w:type="dxa"/>
+            </w:tcMar>
+            <w:hideMark/>
+          </w:tcPr>
+          <w:p>
+            <w:pPr>
+              <w:spacing w:after="0" w:line="240" w:lineRule="auto"/>
+              <w:jc w:val="both"/>
+              <w:rPr>
+                <w:rFonts w:ascii="Times New Roman" w:eastAsia="Times New Roman" w:hAnsi="Times New Roman" w:cs="Times New Roman"/>
+                <w:sz w:val="24"/>
+                <w:szCs w:val="24"/>
+                <w:lang w:eastAsia="es-ES"/>
+              </w:rPr>
+            </w:pPr>
+            <w:r>
+              <w:rPr>
+                <w:rFonts w:ascii="Times New Roman" w:eastAsia="Times New Roman" w:hAnsi="Times New Roman" w:cs="Times New Roman"/>
+                <w:color w:val="000000"/>
+                <w:sz w:val="24"/>
+                <w:szCs w:val="24"/>
+                <w:lang w:eastAsia="es-ES"/>
+              </w:rPr>
+              <w:t>Notas:</w:t>
+            </w:r>
+          </w:p>
+          <w:p>
+            <w:pPr>
+              <w:numPr>
+                <w:ilvl w:val="0"/>
+                <w:numId w:val="1"/>
+              </w:numPr>
+              <w:spacing w:after="0" w:line="240" w:lineRule="auto"/>
+              <w:jc w:val="both"/>
+              <w:textAlignment w:val="baseline"/>
+              <w:rPr>
+                <w:rFonts w:ascii="Times New Roman" w:eastAsia="Times New Roman" w:hAnsi="Times New Roman" w:cs="Times New Roman"/>
+                <w:color w:val="000000"/>
+                <w:sz w:val="24"/>
+                <w:szCs w:val="24"/>
+                <w:lang w:eastAsia="es-ES"/>
+              </w:rPr>
+            </w:pPr>
+            <w:proofErr w:type="spellStart"/>
+            <w:r>
+              <w:rPr>
+                <w:rFonts w:ascii="Times New Roman" w:eastAsia="Times New Roman" w:hAnsi="Times New Roman" w:cs="Times New Roman"/>
+                <w:color w:val="000000"/>
+                <w:sz w:val="24"/>
+                <w:szCs w:val="24"/>
+                <w:lang w:eastAsia="es-ES"/>
+              </w:rPr>
+              <w:t>N°</w:t>
+            </w:r>
+            <w:proofErr w:type="spellEnd"/>
+            <w:r>
+              <w:rPr>
+                <w:rFonts w:ascii="Times New Roman" w:eastAsia="Times New Roman" w:hAnsi="Times New Roman" w:cs="Times New Roman"/>
+                <w:color w:val="000000"/>
+                <w:sz w:val="24"/>
+                <w:szCs w:val="24"/>
+                <w:lang w:eastAsia="es-ES"/>
+              </w:rPr>
+              <w:t xml:space="preserve"> integrante en el equipo</w:t>
+            </w:r>
+          </w:p>
+          <w:p>
+            <w:pPr>
+              <w:numPr>
+                <w:ilvl w:val="0"/>
+                <w:numId w:val="1"/>
+              </w:numPr>
+              <w:spacing w:after="0" w:line="240" w:lineRule="auto"/>
+              <w:jc w:val="both"/>
+              <w:textAlignment w:val="baseline"/>
+              <w:rPr>
+                <w:rFonts w:ascii="Times New Roman" w:eastAsia="Times New Roman" w:hAnsi="Times New Roman" w:cs="Times New Roman"/>
+                <w:color w:val="000000"/>
+                <w:sz w:val="24"/>
+                <w:szCs w:val="24"/>
+                <w:lang w:eastAsia="es-ES"/>
+              </w:rPr>
+            </w:pPr>
+            <w:r>
+              <w:rPr>
+                <w:rFonts w:ascii="Times New Roman" w:eastAsia="Times New Roman" w:hAnsi="Times New Roman" w:cs="Times New Roman"/>
+                <w:color w:val="000000"/>
+                <w:sz w:val="24"/>
+                <w:szCs w:val="24"/>
+                <w:lang w:eastAsia="es-ES"/>
+              </w:rPr>
+              <w:t>Correo electrónico del integrante</w:t>
+            </w:r>
+          </w:p>
+        </w:tc>
+      </w:tr>
+      <w:tr>
+        <w:trPr>
+          <w:trHeight w:val="440"/>
+        </w:trPr>
+        <w:tc>
+          <w:tcPr>
+            <w:tcW w:w="0" w:type="auto"/>
+            <w:gridSpan w:val="3"/>
+            <w:tcBorders>
+              <w:top w:val="single" w:sz="8" w:space="0" w:color="000000"/>
+              <w:left w:val="single" w:sz="8" w:space="0" w:color="000000"/>
+              <w:bottom w:val="single" w:sz="8" w:space="0" w:color="000000"/>
+              <w:right w:val="single" w:sz="8" w:space="0" w:color="000000"/>
+            </w:tcBorders>
+            <w:tcMar>
+              <w:top w:w="100" w:type="dxa"/>
+              <w:left w:w="100" w:type="dxa"/>
+              <w:bottom w:w="100" w:type="dxa"/>
+              <w:right w:w="100" w:type="dxa"/>
+            </w:tcMar>
+            <w:hideMark/>
+          </w:tcPr>
+          <w:p>
+            <w:pPr>
+              <w:spacing w:after="0" w:line="240" w:lineRule="auto"/>
+              <w:rPr>
+                <w:rFonts w:ascii="Times New Roman" w:eastAsia="Times New Roman" w:hAnsi="Times New Roman" w:cs="Times New Roman"/>
+                <w:sz w:val="24"/>
+                <w:szCs w:val="24"/>
+                <w:lang w:eastAsia="es-ES"/>
+              </w:rPr>
+            </w:pPr>
+            <w:r>
+              <w:rPr>
+                <w:rFonts w:ascii="Times New Roman" w:eastAsia="Times New Roman" w:hAnsi="Times New Roman" w:cs="Times New Roman"/>
+                <w:color w:val="000000"/>
+                <w:sz w:val="24"/>
+                <w:szCs w:val="24"/>
+                <w:lang w:eastAsia="es-ES"/>
+              </w:rPr>
+              <w:t>Criterios de aceptación: </w:t>
+            </w:r>
+          </w:p>
+          <w:p>
+            <w:pPr>
+              <w:pStyle w:val="Prrafodelista"/>
+              <w:numPr>
+                <w:ilvl w:val="0"/>
+                <w:numId w:val="5"/>
+              </w:numPr>
+              <w:spacing w:after="0" w:line="240" w:lineRule="auto"/>
+              <w:jc w:val="both"/>
+              <w:rPr>
+                <w:rFonts w:ascii="Times New Roman" w:eastAsia="Times New Roman" w:hAnsi="Times New Roman" w:cs="Times New Roman"/>
+                <w:sz w:val="24"/>
+                <w:szCs w:val="24"/>
+                <w:lang w:val="es-AR" w:eastAsia="es-AR"/>
+              </w:rPr>
+            </w:pPr>
+            <w:r>
+              <w:rPr>
+                <w:rFonts w:ascii="Times New Roman" w:eastAsia="Times New Roman" w:hAnsi="Times New Roman" w:cs="Times New Roman"/>
+                <w:color w:val="000000"/>
+                <w:sz w:val="24"/>
+                <w:szCs w:val="24"/>
+                <w:lang w:eastAsia="es-ES"/>
+              </w:rPr>
+              <w:t>Escenario 1:</w:t>
+            </w:r>
+            <w:r>
+              <w:rPr>
+                <w:rFonts w:ascii="Times New Roman" w:eastAsia="Times New Roman" w:hAnsi="Times New Roman" w:cs="Times New Roman"/>
+                <w:color w:val="000000"/>
+                <w:sz w:val="24"/>
+                <w:szCs w:val="24"/>
+                <w:lang w:eastAsia="es-ES"/>
+              </w:rPr>
+              <w:t xml:space="preserve"> El usuario desea modificar un integrante de su equipo y presiona el botón “Modificar”.</w:t>
+            </w:r>
+          </w:p>
+          <w:p>
+            <w:pPr>
+              <w:pStyle w:val="Prrafodelista"/>
+              <w:spacing w:after="0" w:line="240" w:lineRule="auto"/>
+              <w:jc w:val="both"/>
+              <w:rPr>
+                <w:rFonts w:ascii="Times New Roman" w:eastAsia="Times New Roman" w:hAnsi="Times New Roman" w:cs="Times New Roman"/>
+                <w:sz w:val="24"/>
+                <w:szCs w:val="24"/>
+                <w:lang w:val="es-AR" w:eastAsia="es-AR"/>
+              </w:rPr>
+            </w:pPr>
+            <w:r>
+              <w:rPr>
+                <w:rFonts w:ascii="Times New Roman" w:eastAsia="Times New Roman" w:hAnsi="Times New Roman" w:cs="Times New Roman"/>
+                <w:sz w:val="24"/>
+                <w:szCs w:val="24"/>
+                <w:lang w:val="es-AR" w:eastAsia="es-AR"/>
+              </w:rPr>
+              <w:t>DADO que el usuario desea modificar un integrante de su equipo, CUANDO presione el botón “Modificar”, ENTONCES el sistema mostrará el correo electrónico actual del integrante para que sea modificado.</w:t>
+            </w:r>
+          </w:p>
+          <w:p>
+            <w:pPr>
+              <w:pStyle w:val="Prrafodelista"/>
+              <w:numPr>
+                <w:ilvl w:val="0"/>
+                <w:numId w:val="5"/>
+              </w:numPr>
+              <w:spacing w:after="0" w:line="240" w:lineRule="auto"/>
+              <w:jc w:val="both"/>
+              <w:rPr>
+                <w:rFonts w:ascii="Times New Roman" w:eastAsia="Times New Roman" w:hAnsi="Times New Roman" w:cs="Times New Roman"/>
+                <w:sz w:val="24"/>
+                <w:szCs w:val="24"/>
+                <w:lang w:val="es-AR" w:eastAsia="es-AR"/>
+              </w:rPr>
+            </w:pPr>
+            <w:r>
+              <w:rPr>
+                <w:rFonts w:ascii="Times New Roman" w:eastAsia="Times New Roman" w:hAnsi="Times New Roman" w:cs="Times New Roman"/>
+                <w:sz w:val="24"/>
+                <w:szCs w:val="24"/>
+                <w:lang w:val="es-AR" w:eastAsia="es-AR"/>
+              </w:rPr>
+              <w:lastRenderedPageBreak/>
+              <w:t>Escenario 2: El usuario</w:t>
+            </w:r>
+            <w:r>
+              <w:rPr>
+                <w:rFonts w:ascii="Times New Roman" w:eastAsia="Times New Roman" w:hAnsi="Times New Roman" w:cs="Times New Roman"/>
+                <w:sz w:val="24"/>
+                <w:szCs w:val="24"/>
+                <w:lang w:val="es-AR" w:eastAsia="es-AR"/>
+              </w:rPr>
+              <w:t xml:space="preserve"> solicita modificar un integrante de su equipo, no hace ningún cambio y presiona el botón “Confirmar cambios”.</w:t>
+            </w:r>
+          </w:p>
+          <w:p>
+            <w:pPr>
+              <w:pStyle w:val="Prrafodelista"/>
+              <w:spacing w:after="0" w:line="240" w:lineRule="auto"/>
+              <w:jc w:val="both"/>
+              <w:rPr>
+                <w:rFonts w:ascii="Times New Roman" w:eastAsia="Times New Roman" w:hAnsi="Times New Roman" w:cs="Times New Roman"/>
+                <w:sz w:val="24"/>
+                <w:szCs w:val="24"/>
+                <w:u w:val="single"/>
+                <w:lang w:val="es-AR" w:eastAsia="es-AR"/>
+              </w:rPr>
+            </w:pPr>
+            <w:r>
+              <w:rPr>
+                <w:rFonts w:ascii="Times New Roman" w:eastAsia="Times New Roman" w:hAnsi="Times New Roman" w:cs="Times New Roman"/>
+                <w:sz w:val="24"/>
+                <w:szCs w:val="24"/>
+                <w:lang w:val="es-AR" w:eastAsia="es-AR"/>
+              </w:rPr>
+              <w:t xml:space="preserve">DADO </w:t>
+            </w:r>
+            <w:r>
+              <w:rPr>
+                <w:rFonts w:ascii="Times New Roman" w:eastAsia="Times New Roman" w:hAnsi="Times New Roman" w:cs="Times New Roman"/>
+                <w:sz w:val="24"/>
+                <w:szCs w:val="24"/>
+                <w:lang w:val="es-AR" w:eastAsia="es-AR"/>
+              </w:rPr>
+              <w:t>que el usuario solicita modificar un integrante y no realiza ningún cambio, CUANDO presione el botón “Confirmar cambios”, ENTONCES el sistema mostrará un mensaje de error “</w:t>
+            </w:r>
+            <w:r>
+              <w:rPr>
+                <w:rFonts w:ascii="Times New Roman" w:eastAsia="Times New Roman" w:hAnsi="Times New Roman" w:cs="Times New Roman"/>
+                <w:sz w:val="24"/>
+                <w:szCs w:val="24"/>
+                <w:lang w:val="es-AR" w:eastAsia="es-AR"/>
+              </w:rPr>
+              <w:t>El email que ingresó es igual al anterior</w:t>
+            </w:r>
+            <w:r>
+              <w:rPr>
+                <w:rFonts w:ascii="Times New Roman" w:eastAsia="Times New Roman" w:hAnsi="Times New Roman" w:cs="Times New Roman"/>
+                <w:sz w:val="24"/>
+                <w:szCs w:val="24"/>
+                <w:lang w:val="es-AR" w:eastAsia="es-AR"/>
+              </w:rPr>
+              <w:t>”.</w:t>
+            </w:r>
+          </w:p>
+          <w:p>
+            <w:pPr>
+              <w:pStyle w:val="Prrafodelista"/>
+              <w:spacing w:after="0" w:line="240" w:lineRule="auto"/>
+              <w:jc w:val="both"/>
+              <w:rPr>
+                <w:rFonts w:ascii="Times New Roman" w:eastAsia="Times New Roman" w:hAnsi="Times New Roman" w:cs="Times New Roman"/>
+                <w:sz w:val="24"/>
+                <w:szCs w:val="24"/>
+                <w:lang w:val="es-AR" w:eastAsia="es-AR"/>
+              </w:rPr>
+            </w:pPr>
+          </w:p>
+        </w:tc>
+      </w:tr>
+      <w:tr>
+        <w:trPr>
+          <w:trHeight w:val="440"/>
+        </w:trPr>
+        <w:tc>
+          <w:tcPr>
+            <w:tcW w:w="0" w:type="auto"/>
+            <w:gridSpan w:val="3"/>
+            <w:tcBorders>
+              <w:top w:val="single" w:sz="8" w:space="0" w:color="000000"/>
+              <w:left w:val="single" w:sz="8" w:space="0" w:color="000000"/>
+              <w:bottom w:val="single" w:sz="8" w:space="0" w:color="000000"/>
+              <w:right w:val="single" w:sz="8" w:space="0" w:color="000000"/>
+            </w:tcBorders>
+            <w:tcMar>
+              <w:top w:w="100" w:type="dxa"/>
+              <w:left w:w="100" w:type="dxa"/>
+              <w:bottom w:w="100" w:type="dxa"/>
+              <w:right w:w="100" w:type="dxa"/>
+            </w:tcMar>
+            <w:hideMark/>
+          </w:tcPr>
+          <w:p>
+            <w:pPr>
+              <w:spacing w:after="0" w:line="240" w:lineRule="auto"/>
+              <w:rPr>
+                <w:rFonts w:ascii="Times New Roman" w:eastAsia="Times New Roman" w:hAnsi="Times New Roman" w:cs="Times New Roman"/>
+                <w:sz w:val="24"/>
+                <w:szCs w:val="24"/>
+                <w:lang w:eastAsia="es-ES"/>
+              </w:rPr>
+            </w:pPr>
+            <w:r>
+              <w:rPr>
+                <w:rFonts w:ascii="Times New Roman" w:eastAsia="Times New Roman" w:hAnsi="Times New Roman" w:cs="Times New Roman"/>
+                <w:color w:val="000000"/>
+                <w:sz w:val="24"/>
+                <w:szCs w:val="24"/>
+                <w:lang w:eastAsia="es-ES"/>
+              </w:rPr>
+              <w:lastRenderedPageBreak/>
+              <w:t>Programador: Lorenzo, Francisco.</w:t>
+            </w:r>
+          </w:p>
+        </w:tc>
+      </w:tr>
+      <w:tr>
+        <w:trPr>
+          <w:trHeight w:val="440"/>
+        </w:trPr>
+        <w:tc>
+          <w:tcPr>
+            <w:tcW w:w="0" w:type="auto"/>
+            <w:gridSpan w:val="3"/>
+            <w:tcBorders>
+              <w:top w:val="single" w:sz="8" w:space="0" w:color="000000"/>
+              <w:left w:val="single" w:sz="8" w:space="0" w:color="000000"/>
+              <w:bottom w:val="single" w:sz="8" w:space="0" w:color="000000"/>
+              <w:right w:val="single" w:sz="8" w:space="0" w:color="000000"/>
+            </w:tcBorders>
+            <w:tcMar>
+              <w:top w:w="100" w:type="dxa"/>
+              <w:left w:w="100" w:type="dxa"/>
+              <w:bottom w:w="100" w:type="dxa"/>
+              <w:right w:w="100" w:type="dxa"/>
+            </w:tcMar>
+            <w:hideMark/>
+          </w:tcPr>
+          <w:p>
+            <w:pPr>
+              <w:spacing w:after="0" w:line="240" w:lineRule="auto"/>
+              <w:rPr>
+                <w:rFonts w:ascii="Times New Roman" w:eastAsia="Times New Roman" w:hAnsi="Times New Roman" w:cs="Times New Roman"/>
+                <w:sz w:val="24"/>
+                <w:szCs w:val="24"/>
+                <w:lang w:eastAsia="es-ES"/>
+              </w:rPr>
+            </w:pPr>
+            <w:r>
+              <w:rPr>
+                <w:rFonts w:ascii="Times New Roman" w:eastAsia="Times New Roman" w:hAnsi="Times New Roman" w:cs="Times New Roman"/>
+                <w:color w:val="000000"/>
+                <w:sz w:val="24"/>
+                <w:szCs w:val="24"/>
+                <w:lang w:eastAsia="es-ES"/>
+              </w:rPr>
+              <w:t>Riesgo:</w:t>
+            </w:r>
+            <w:r>
+              <w:rPr>
+                <w:rFonts w:ascii="Times New Roman" w:eastAsia="Times New Roman" w:hAnsi="Times New Roman" w:cs="Times New Roman"/>
+                <w:color w:val="000000"/>
+                <w:sz w:val="24"/>
+                <w:szCs w:val="24"/>
+                <w:lang w:eastAsia="es-ES"/>
+              </w:rPr>
+              <w:t xml:space="preserve"> Bajo</w:t>
+            </w:r>
+          </w:p>
+        </w:tc>
+      </w:tr>
+    </w:tbl>
+    <w:p/>
+    <w:tbl>
+      <w:tblPr>
+        <w:tblW w:w="0" w:type="auto"/>
+        <w:tblCellMar>
+          <w:top w:w="15" w:type="dxa"/>
+          <w:left w:w="15" w:type="dxa"/>
+          <w:bottom w:w="15" w:type="dxa"/>
+          <w:right w:w="15" w:type="dxa"/>
+        </w:tblCellMar>
+        <w:tblLook w:val="04A0" w:firstRow="1" w:lastRow="0" w:firstColumn="1" w:lastColumn="0" w:noHBand="0" w:noVBand="1"/>
+      </w:tblPr>
+      <w:tblGrid>
+        <w:gridCol w:w="2724"/>
+        <w:gridCol w:w="3035"/>
+        <w:gridCol w:w="2725"/>
+      </w:tblGrid>
+      <w:tr>
+        <w:tc>
+          <w:tcPr>
+            <w:tcW w:w="0" w:type="auto"/>
+            <w:tcBorders>
+              <w:top w:val="single" w:sz="8" w:space="0" w:color="000000"/>
+              <w:left w:val="single" w:sz="8" w:space="0" w:color="000000"/>
+              <w:bottom w:val="single" w:sz="8" w:space="0" w:color="000000"/>
+              <w:right w:val="single" w:sz="8" w:space="0" w:color="000000"/>
+            </w:tcBorders>
+            <w:tcMar>
+              <w:top w:w="100" w:type="dxa"/>
+              <w:left w:w="100" w:type="dxa"/>
+              <w:bottom w:w="100" w:type="dxa"/>
+              <w:right w:w="100" w:type="dxa"/>
+            </w:tcMar>
+            <w:hideMark/>
+          </w:tcPr>
+          <w:p>
+            <w:pPr>
+              <w:spacing w:after="0" w:line="240" w:lineRule="auto"/>
+              <w:rPr>
+                <w:rFonts w:ascii="Times New Roman" w:eastAsia="Times New Roman" w:hAnsi="Times New Roman" w:cs="Times New Roman"/>
+                <w:sz w:val="24"/>
+                <w:szCs w:val="24"/>
+                <w:lang w:eastAsia="es-ES"/>
+              </w:rPr>
+            </w:pPr>
+            <w:r>
+              <w:rPr>
+                <w:rFonts w:ascii="Times New Roman" w:eastAsia="Times New Roman" w:hAnsi="Times New Roman" w:cs="Times New Roman"/>
+                <w:color w:val="000000"/>
+                <w:sz w:val="24"/>
+                <w:szCs w:val="24"/>
+                <w:lang w:eastAsia="es-ES"/>
+              </w:rPr>
+              <w:t xml:space="preserve">Prioridad: </w:t>
+            </w:r>
+            <w:r>
+              <w:rPr>
+                <w:rFonts w:ascii="Times New Roman" w:eastAsia="Times New Roman" w:hAnsi="Times New Roman" w:cs="Times New Roman"/>
+                <w:color w:val="000000"/>
+                <w:sz w:val="24"/>
+                <w:szCs w:val="24"/>
+                <w:lang w:eastAsia="es-ES"/>
+              </w:rPr>
+              <w:t>Baja</w:t>
+            </w:r>
+          </w:p>
+        </w:tc>
+        <w:tc>
+          <w:tcPr>
+            <w:tcW w:w="0" w:type="auto"/>
+            <w:tcBorders>
+              <w:top w:val="single" w:sz="8" w:space="0" w:color="000000"/>
+              <w:left w:val="single" w:sz="8" w:space="0" w:color="000000"/>
+              <w:bottom w:val="single" w:sz="8" w:space="0" w:color="000000"/>
+              <w:right w:val="single" w:sz="8" w:space="0" w:color="000000"/>
+            </w:tcBorders>
+            <w:tcMar>
+              <w:top w:w="100" w:type="dxa"/>
+              <w:left w:w="100" w:type="dxa"/>
+              <w:bottom w:w="100" w:type="dxa"/>
+              <w:right w:w="100" w:type="dxa"/>
+            </w:tcMar>
+            <w:hideMark/>
+          </w:tcPr>
+          <w:p>
+            <w:pPr>
+              <w:spacing w:after="0" w:line="240" w:lineRule="auto"/>
+              <w:rPr>
+                <w:rFonts w:ascii="Times New Roman" w:eastAsia="Times New Roman" w:hAnsi="Times New Roman" w:cs="Times New Roman"/>
+                <w:sz w:val="24"/>
+                <w:szCs w:val="24"/>
+                <w:lang w:eastAsia="es-ES"/>
+              </w:rPr>
+            </w:pPr>
+            <w:r>
+              <w:rPr>
+                <w:rFonts w:ascii="Times New Roman" w:eastAsia="Times New Roman" w:hAnsi="Times New Roman" w:cs="Times New Roman"/>
+                <w:color w:val="000000"/>
+                <w:sz w:val="24"/>
+                <w:szCs w:val="24"/>
+                <w:lang w:eastAsia="es-ES"/>
+              </w:rPr>
+              <w:t>Número de HU: 30</w:t>
+            </w:r>
+          </w:p>
+        </w:tc>
+        <w:tc>
+          <w:tcPr>
+            <w:tcW w:w="0" w:type="auto"/>
+            <w:tcBorders>
+              <w:top w:val="single" w:sz="8" w:space="0" w:color="000000"/>
+              <w:left w:val="single" w:sz="8" w:space="0" w:color="000000"/>
+              <w:bottom w:val="single" w:sz="8" w:space="0" w:color="000000"/>
+              <w:right w:val="single" w:sz="8" w:space="0" w:color="000000"/>
+            </w:tcBorders>
+            <w:tcMar>
+              <w:top w:w="100" w:type="dxa"/>
+              <w:left w:w="100" w:type="dxa"/>
+              <w:bottom w:w="100" w:type="dxa"/>
+              <w:right w:w="100" w:type="dxa"/>
+            </w:tcMar>
+            <w:hideMark/>
+          </w:tcPr>
+          <w:p>
+            <w:pPr>
+              <w:spacing w:after="0" w:line="240" w:lineRule="auto"/>
+              <w:rPr>
+                <w:rFonts w:ascii="Times New Roman" w:eastAsia="Times New Roman" w:hAnsi="Times New Roman" w:cs="Times New Roman"/>
+                <w:sz w:val="24"/>
+                <w:szCs w:val="24"/>
+                <w:lang w:eastAsia="es-ES"/>
+              </w:rPr>
+            </w:pPr>
+            <w:r>
+              <w:rPr>
+                <w:rFonts w:ascii="Times New Roman" w:eastAsia="Times New Roman" w:hAnsi="Times New Roman" w:cs="Times New Roman"/>
+                <w:color w:val="000000"/>
+                <w:sz w:val="24"/>
+                <w:szCs w:val="24"/>
+                <w:lang w:eastAsia="es-ES"/>
+              </w:rPr>
+              <w:t xml:space="preserve">Estimación: </w:t>
+            </w:r>
+            <w:r>
+              <w:rPr>
+                <w:rFonts w:ascii="Times New Roman" w:eastAsia="Times New Roman" w:hAnsi="Times New Roman" w:cs="Times New Roman"/>
+                <w:color w:val="000000"/>
+                <w:sz w:val="24"/>
+                <w:szCs w:val="24"/>
+                <w:lang w:eastAsia="es-ES"/>
+              </w:rPr>
+              <w:t>S</w:t>
+            </w:r>
+          </w:p>
+        </w:tc>
+      </w:tr>
+      <w:tr>
+        <w:trPr>
+          <w:trHeight w:val="440"/>
+        </w:trPr>
+        <w:tc>
+          <w:tcPr>
+            <w:tcW w:w="0" w:type="auto"/>
+            <w:gridSpan w:val="3"/>
+            <w:tcBorders>
+              <w:top w:val="single" w:sz="8" w:space="0" w:color="000000"/>
+              <w:left w:val="single" w:sz="8" w:space="0" w:color="000000"/>
+              <w:bottom w:val="single" w:sz="8" w:space="0" w:color="000000"/>
+              <w:right w:val="single" w:sz="8" w:space="0" w:color="000000"/>
+            </w:tcBorders>
+            <w:tcMar>
+              <w:top w:w="100" w:type="dxa"/>
+              <w:left w:w="100" w:type="dxa"/>
+              <w:bottom w:w="100" w:type="dxa"/>
+              <w:right w:w="100" w:type="dxa"/>
+            </w:tcMar>
+            <w:hideMark/>
+          </w:tcPr>
+          <w:p>
+            <w:pPr>
+              <w:spacing w:before="100" w:beforeAutospacing="1" w:after="100" w:afterAutospacing="1" w:line="240" w:lineRule="auto"/>
+              <w:jc w:val="both"/>
+              <w:rPr>
+                <w:rFonts w:ascii="Times New Roman" w:eastAsia="Times New Roman" w:hAnsi="Times New Roman" w:cs="Times New Roman"/>
+                <w:sz w:val="24"/>
+                <w:szCs w:val="24"/>
+                <w:lang w:val="es-AR" w:eastAsia="es-AR"/>
+              </w:rPr>
+            </w:pPr>
+            <w:r>
+              <w:rPr>
+                <w:rFonts w:ascii="Times New Roman" w:eastAsia="Times New Roman" w:hAnsi="Times New Roman" w:cs="Times New Roman"/>
+                <w:sz w:val="24"/>
+                <w:szCs w:val="24"/>
+                <w:lang w:val="es-AR" w:eastAsia="es-AR"/>
+              </w:rPr>
+              <w:t>COMO</w:t>
+            </w:r>
+            <w:r>
+              <w:rPr>
+                <w:rFonts w:ascii="Times New Roman" w:eastAsia="Times New Roman" w:hAnsi="Times New Roman" w:cs="Times New Roman"/>
+                <w:sz w:val="24"/>
+                <w:szCs w:val="24"/>
+                <w:lang w:val="es-AR" w:eastAsia="es-AR"/>
+              </w:rPr>
+              <w:t xml:space="preserve"> cliente</w:t>
+            </w:r>
+            <w:r>
+              <w:rPr>
+                <w:rFonts w:ascii="Times New Roman" w:eastAsia="Times New Roman" w:hAnsi="Times New Roman" w:cs="Times New Roman"/>
+                <w:sz w:val="24"/>
+                <w:szCs w:val="24"/>
+                <w:lang w:val="es-AR" w:eastAsia="es-AR"/>
+              </w:rPr>
+              <w:t xml:space="preserve"> QUIERO</w:t>
+            </w:r>
+            <w:r>
+              <w:rPr>
+                <w:rFonts w:ascii="Times New Roman" w:eastAsia="Times New Roman" w:hAnsi="Times New Roman" w:cs="Times New Roman"/>
+                <w:sz w:val="24"/>
+                <w:szCs w:val="24"/>
+                <w:lang w:val="es-AR" w:eastAsia="es-AR"/>
+              </w:rPr>
+              <w:t xml:space="preserve"> eliminar a un integrante de mi equipo</w:t>
+            </w:r>
+            <w:r>
+              <w:rPr>
+                <w:rFonts w:ascii="Times New Roman" w:eastAsia="Times New Roman" w:hAnsi="Times New Roman" w:cs="Times New Roman"/>
+                <w:sz w:val="24"/>
+                <w:szCs w:val="24"/>
+                <w:lang w:val="es-AR" w:eastAsia="es-AR"/>
+              </w:rPr>
+              <w:t xml:space="preserve"> PARA </w:t>
+            </w:r>
+            <w:r>
+              <w:rPr>
+                <w:rFonts w:ascii="Times New Roman" w:eastAsia="Times New Roman" w:hAnsi="Times New Roman" w:cs="Times New Roman"/>
+                <w:sz w:val="24"/>
+                <w:szCs w:val="24"/>
+                <w:lang w:val="es-AR" w:eastAsia="es-AR"/>
+              </w:rPr>
+              <w:t>quitarlo del equipo en caso de no realizar más actividades con esa persona.</w:t>
+            </w:r>
+          </w:p>
+        </w:tc>
+      </w:tr>
+      <w:tr>
+        <w:trPr>
+          <w:trHeight w:val="506"/>
+        </w:trPr>
+        <w:tc>
+          <w:tcPr>
+            <w:tcW w:w="0" w:type="auto"/>
+            <w:gridSpan w:val="3"/>
+            <w:tcBorders>
+              <w:top w:val="single" w:sz="8" w:space="0" w:color="000000"/>
+              <w:left w:val="single" w:sz="8" w:space="0" w:color="000000"/>
+              <w:bottom w:val="single" w:sz="8" w:space="0" w:color="000000"/>
+              <w:right w:val="single" w:sz="8" w:space="0" w:color="000000"/>
+            </w:tcBorders>
+            <w:tcMar>
+              <w:top w:w="100" w:type="dxa"/>
+              <w:left w:w="100" w:type="dxa"/>
+              <w:bottom w:w="100" w:type="dxa"/>
+              <w:right w:w="100" w:type="dxa"/>
+            </w:tcMar>
+            <w:hideMark/>
+          </w:tcPr>
+          <w:p>
+            <w:pPr>
+              <w:spacing w:after="0" w:line="240" w:lineRule="auto"/>
+              <w:jc w:val="both"/>
+              <w:rPr>
+                <w:rFonts w:ascii="Times New Roman" w:eastAsia="Times New Roman" w:hAnsi="Times New Roman" w:cs="Times New Roman"/>
+                <w:sz w:val="24"/>
+                <w:szCs w:val="24"/>
+                <w:lang w:eastAsia="es-ES"/>
+              </w:rPr>
+            </w:pPr>
+            <w:r>
+              <w:rPr>
+                <w:rFonts w:ascii="Times New Roman" w:eastAsia="Times New Roman" w:hAnsi="Times New Roman" w:cs="Times New Roman"/>
+                <w:color w:val="000000"/>
+                <w:sz w:val="24"/>
+                <w:szCs w:val="24"/>
+                <w:lang w:eastAsia="es-ES"/>
+              </w:rPr>
+              <w:t xml:space="preserve">Título: </w:t>
+            </w:r>
+            <w:r>
+              <w:rPr>
+                <w:rFonts w:ascii="Times New Roman" w:eastAsia="Times New Roman" w:hAnsi="Times New Roman" w:cs="Times New Roman"/>
+                <w:color w:val="000000"/>
+                <w:sz w:val="24"/>
+                <w:szCs w:val="24"/>
+                <w:lang w:eastAsia="es-ES"/>
+              </w:rPr>
+              <w:t>Eliminación de un integrante de equipo.</w:t>
+            </w:r>
+          </w:p>
+        </w:tc>
+      </w:tr>
+      <w:tr>
+        <w:trPr>
+          <w:trHeight w:val="506"/>
+        </w:trPr>
+        <w:tc>
+          <w:tcPr>
+            <w:tcW w:w="0" w:type="auto"/>
+            <w:gridSpan w:val="3"/>
+            <w:tcBorders>
+              <w:top w:val="single" w:sz="8" w:space="0" w:color="000000"/>
+              <w:left w:val="single" w:sz="8" w:space="0" w:color="000000"/>
+              <w:bottom w:val="single" w:sz="8" w:space="0" w:color="000000"/>
+              <w:right w:val="single" w:sz="8" w:space="0" w:color="000000"/>
+            </w:tcBorders>
+            <w:tcMar>
+              <w:top w:w="100" w:type="dxa"/>
+              <w:left w:w="100" w:type="dxa"/>
+              <w:bottom w:w="100" w:type="dxa"/>
+              <w:right w:w="100" w:type="dxa"/>
+            </w:tcMar>
+            <w:hideMark/>
+          </w:tcPr>
+          <w:p>
+            <w:pPr>
+              <w:spacing w:after="0" w:line="240" w:lineRule="auto"/>
+              <w:jc w:val="both"/>
+              <w:rPr>
+                <w:rFonts w:ascii="Times New Roman" w:eastAsia="Times New Roman" w:hAnsi="Times New Roman" w:cs="Times New Roman"/>
+                <w:sz w:val="24"/>
+                <w:szCs w:val="24"/>
+                <w:lang w:eastAsia="es-ES"/>
+              </w:rPr>
+            </w:pPr>
+            <w:r>
+              <w:rPr>
+                <w:rFonts w:ascii="Times New Roman" w:eastAsia="Times New Roman" w:hAnsi="Times New Roman" w:cs="Times New Roman"/>
+                <w:color w:val="000000"/>
+                <w:sz w:val="24"/>
+                <w:szCs w:val="24"/>
+                <w:lang w:eastAsia="es-ES"/>
+              </w:rPr>
+              <w:t>Notas:</w:t>
+            </w:r>
+          </w:p>
+          <w:p>
+            <w:pPr>
+              <w:numPr>
+                <w:ilvl w:val="0"/>
+                <w:numId w:val="1"/>
+              </w:numPr>
+              <w:spacing w:after="0" w:line="240" w:lineRule="auto"/>
+              <w:jc w:val="both"/>
+              <w:textAlignment w:val="baseline"/>
+              <w:rPr>
+                <w:rFonts w:ascii="Times New Roman" w:eastAsia="Times New Roman" w:hAnsi="Times New Roman" w:cs="Times New Roman"/>
+                <w:color w:val="000000"/>
+                <w:sz w:val="24"/>
+                <w:szCs w:val="24"/>
+                <w:lang w:eastAsia="es-ES"/>
+              </w:rPr>
+            </w:pPr>
+            <w:proofErr w:type="spellStart"/>
+            <w:r>
+              <w:rPr>
+                <w:rFonts w:ascii="Times New Roman" w:eastAsia="Times New Roman" w:hAnsi="Times New Roman" w:cs="Times New Roman"/>
+                <w:color w:val="000000"/>
+                <w:sz w:val="24"/>
+                <w:szCs w:val="24"/>
+                <w:lang w:eastAsia="es-ES"/>
+              </w:rPr>
+              <w:t>N°</w:t>
+            </w:r>
+            <w:proofErr w:type="spellEnd"/>
+            <w:r>
+              <w:rPr>
+                <w:rFonts w:ascii="Times New Roman" w:eastAsia="Times New Roman" w:hAnsi="Times New Roman" w:cs="Times New Roman"/>
+                <w:color w:val="000000"/>
+                <w:sz w:val="24"/>
+                <w:szCs w:val="24"/>
+                <w:lang w:eastAsia="es-ES"/>
+              </w:rPr>
+              <w:t xml:space="preserve"> integrante en el equipo</w:t>
+            </w:r>
+          </w:p>
+        </w:tc>
+      </w:tr>
+      <w:tr>
+        <w:trPr>
+          <w:trHeight w:val="440"/>
+        </w:trPr>
+        <w:tc>
+          <w:tcPr>
+            <w:tcW w:w="0" w:type="auto"/>
+            <w:gridSpan w:val="3"/>
+            <w:tcBorders>
+              <w:top w:val="single" w:sz="8" w:space="0" w:color="000000"/>
+              <w:left w:val="single" w:sz="8" w:space="0" w:color="000000"/>
+              <w:bottom w:val="single" w:sz="8" w:space="0" w:color="000000"/>
+              <w:right w:val="single" w:sz="8" w:space="0" w:color="000000"/>
+            </w:tcBorders>
+            <w:tcMar>
+              <w:top w:w="100" w:type="dxa"/>
+              <w:left w:w="100" w:type="dxa"/>
+              <w:bottom w:w="100" w:type="dxa"/>
+              <w:right w:w="100" w:type="dxa"/>
+            </w:tcMar>
+            <w:hideMark/>
+          </w:tcPr>
+          <w:p>
+            <w:pPr>
+              <w:spacing w:after="0" w:line="240" w:lineRule="auto"/>
+              <w:rPr>
+                <w:rFonts w:ascii="Times New Roman" w:eastAsia="Times New Roman" w:hAnsi="Times New Roman" w:cs="Times New Roman"/>
+                <w:sz w:val="24"/>
+                <w:szCs w:val="24"/>
+                <w:lang w:eastAsia="es-ES"/>
+              </w:rPr>
+            </w:pPr>
+            <w:r>
+              <w:rPr>
+                <w:rFonts w:ascii="Times New Roman" w:eastAsia="Times New Roman" w:hAnsi="Times New Roman" w:cs="Times New Roman"/>
+                <w:color w:val="000000"/>
+                <w:sz w:val="24"/>
+                <w:szCs w:val="24"/>
+                <w:lang w:eastAsia="es-ES"/>
+              </w:rPr>
+              <w:t>Criterios de aceptación: </w:t>
+            </w:r>
+          </w:p>
+          <w:p>
+            <w:pPr>
+              <w:pStyle w:val="Prrafodelista"/>
+              <w:numPr>
+                <w:ilvl w:val="0"/>
+                <w:numId w:val="5"/>
+              </w:numPr>
+              <w:spacing w:after="0" w:line="240" w:lineRule="auto"/>
+              <w:jc w:val="both"/>
+              <w:rPr>
+                <w:rFonts w:ascii="Times New Roman" w:eastAsia="Times New Roman" w:hAnsi="Times New Roman" w:cs="Times New Roman"/>
+                <w:sz w:val="24"/>
+                <w:szCs w:val="24"/>
+                <w:lang w:val="es-AR" w:eastAsia="es-AR"/>
+              </w:rPr>
+            </w:pPr>
+            <w:r>
+              <w:rPr>
+                <w:rFonts w:ascii="Times New Roman" w:eastAsia="Times New Roman" w:hAnsi="Times New Roman" w:cs="Times New Roman"/>
+                <w:color w:val="000000"/>
+                <w:sz w:val="24"/>
+                <w:szCs w:val="24"/>
+                <w:lang w:eastAsia="es-ES"/>
+              </w:rPr>
+              <w:t>Escenario 1:</w:t>
+            </w:r>
+            <w:r>
+              <w:rPr>
+                <w:rFonts w:ascii="Times New Roman" w:eastAsia="Times New Roman" w:hAnsi="Times New Roman" w:cs="Times New Roman"/>
+                <w:color w:val="000000"/>
+                <w:sz w:val="24"/>
+                <w:szCs w:val="24"/>
+                <w:lang w:eastAsia="es-ES"/>
+              </w:rPr>
+              <w:t xml:space="preserve"> El usuario solicita eliminar un integrante de su equipo y presiona el botón “Eliminar”.</w:t>
+            </w:r>
+          </w:p>
+          <w:p>
+            <w:pPr>
+              <w:pStyle w:val="Prrafodelista"/>
+              <w:spacing w:after="0" w:line="240" w:lineRule="auto"/>
+              <w:jc w:val="both"/>
+              <w:rPr>
+                <w:rFonts w:ascii="Times New Roman" w:eastAsia="Times New Roman" w:hAnsi="Times New Roman" w:cs="Times New Roman"/>
+                <w:sz w:val="24"/>
+                <w:szCs w:val="24"/>
+                <w:lang w:val="es-AR" w:eastAsia="es-AR"/>
+              </w:rPr>
+            </w:pPr>
+            <w:r>
+              <w:rPr>
+                <w:rFonts w:ascii="Times New Roman" w:eastAsia="Times New Roman" w:hAnsi="Times New Roman" w:cs="Times New Roman"/>
+                <w:sz w:val="24"/>
+                <w:szCs w:val="24"/>
+                <w:lang w:val="es-AR" w:eastAsia="es-AR"/>
+              </w:rPr>
+              <w:t>DADO que el usuario desea eliminar un integrante de su equipo, CUANDO presione el botón “Eliminar”, ENTONCES el sistema mostrará un mensaje de advertencia “¿Está seguro de que desea eliminar al integrante?”.</w:t>
+            </w:r>
+          </w:p>
+          <w:p>
+            <w:pPr>
+              <w:pStyle w:val="Prrafodelista"/>
+              <w:spacing w:after="0" w:line="240" w:lineRule="auto"/>
+              <w:jc w:val="both"/>
+              <w:rPr>
+                <w:rFonts w:ascii="Times New Roman" w:eastAsia="Times New Roman" w:hAnsi="Times New Roman" w:cs="Times New Roman"/>
+                <w:sz w:val="24"/>
+                <w:szCs w:val="24"/>
+                <w:lang w:val="es-AR" w:eastAsia="es-AR"/>
+              </w:rPr>
+            </w:pPr>
+          </w:p>
+        </w:tc>
+      </w:tr>
+      <w:tr>
+        <w:trPr>
+          <w:trHeight w:val="440"/>
+        </w:trPr>
+        <w:tc>
+          <w:tcPr>
+            <w:tcW w:w="0" w:type="auto"/>
+            <w:gridSpan w:val="3"/>
+            <w:tcBorders>
+              <w:top w:val="single" w:sz="8" w:space="0" w:color="000000"/>
+              <w:left w:val="single" w:sz="8" w:space="0" w:color="000000"/>
+              <w:bottom w:val="single" w:sz="8" w:space="0" w:color="000000"/>
+              <w:right w:val="single" w:sz="8" w:space="0" w:color="000000"/>
+            </w:tcBorders>
+            <w:tcMar>
+              <w:top w:w="100" w:type="dxa"/>
+              <w:left w:w="100" w:type="dxa"/>
+              <w:bottom w:w="100" w:type="dxa"/>
+              <w:right w:w="100" w:type="dxa"/>
+            </w:tcMar>
+            <w:hideMark/>
+          </w:tcPr>
+          <w:p>
+            <w:pPr>
+              <w:spacing w:after="0" w:line="240" w:lineRule="auto"/>
+              <w:rPr>
+                <w:rFonts w:ascii="Times New Roman" w:eastAsia="Times New Roman" w:hAnsi="Times New Roman" w:cs="Times New Roman"/>
+                <w:sz w:val="24"/>
+                <w:szCs w:val="24"/>
+                <w:lang w:eastAsia="es-ES"/>
+              </w:rPr>
+            </w:pPr>
+            <w:r>
+              <w:rPr>
+                <w:rFonts w:ascii="Times New Roman" w:eastAsia="Times New Roman" w:hAnsi="Times New Roman" w:cs="Times New Roman"/>
+                <w:color w:val="000000"/>
+                <w:sz w:val="24"/>
+                <w:szCs w:val="24"/>
+                <w:lang w:eastAsia="es-ES"/>
+              </w:rPr>
+              <w:t>Programador: Lorenzo, Francisco.</w:t>
+            </w:r>
+          </w:p>
+        </w:tc>
+      </w:tr>
+      <w:tr>
+        <w:trPr>
+          <w:trHeight w:val="440"/>
+        </w:trPr>
+        <w:tc>
+          <w:tcPr>
+            <w:tcW w:w="0" w:type="auto"/>
+            <w:gridSpan w:val="3"/>
+            <w:tcBorders>
+              <w:top w:val="single" w:sz="8" w:space="0" w:color="000000"/>
+              <w:left w:val="single" w:sz="8" w:space="0" w:color="000000"/>
+              <w:bottom w:val="single" w:sz="8" w:space="0" w:color="000000"/>
+              <w:right w:val="single" w:sz="8" w:space="0" w:color="000000"/>
+            </w:tcBorders>
+            <w:tcMar>
+              <w:top w:w="100" w:type="dxa"/>
+              <w:left w:w="100" w:type="dxa"/>
+              <w:bottom w:w="100" w:type="dxa"/>
+              <w:right w:w="100" w:type="dxa"/>
+            </w:tcMar>
+            <w:hideMark/>
+          </w:tcPr>
+          <w:p>
+            <w:pPr>
+              <w:spacing w:after="0" w:line="240" w:lineRule="auto"/>
+              <w:rPr>
+                <w:rFonts w:ascii="Times New Roman" w:eastAsia="Times New Roman" w:hAnsi="Times New Roman" w:cs="Times New Roman"/>
+                <w:sz w:val="24"/>
+                <w:szCs w:val="24"/>
+                <w:lang w:eastAsia="es-ES"/>
+              </w:rPr>
+            </w:pPr>
+            <w:r>
+              <w:rPr>
+                <w:rFonts w:ascii="Times New Roman" w:eastAsia="Times New Roman" w:hAnsi="Times New Roman" w:cs="Times New Roman"/>
+                <w:color w:val="000000"/>
+                <w:sz w:val="24"/>
+                <w:szCs w:val="24"/>
+                <w:lang w:eastAsia="es-ES"/>
+              </w:rPr>
+              <w:t>Riesgo:</w:t>
+            </w:r>
+            <w:r>
+              <w:rPr>
+                <w:rFonts w:ascii="Times New Roman" w:eastAsia="Times New Roman" w:hAnsi="Times New Roman" w:cs="Times New Roman"/>
+                <w:color w:val="000000"/>
+                <w:sz w:val="24"/>
+                <w:szCs w:val="24"/>
+                <w:lang w:eastAsia="es-ES"/>
+              </w:rPr>
+              <w:t xml:space="preserve"> Bajo</w:t>
             </w:r>
           </w:p>
         </w:tc>
@@ -19819,7 +22034,7 @@
   <w:abstractNum w:abstractNumId="6" w15:restartNumberingAfterBreak="0">
     <w:nsid w:val="53467CFA"/>
     <w:multiLevelType w:val="hybridMultilevel"/>
-    <w:tmpl w:val="CB8078B2"/>
+    <w:tmpl w:val="67DA9D20"/>
     <w:lvl w:ilvl="0" w:tplc="2C0A0001">
       <w:start w:val="1"/>
       <w:numFmt w:val="bullet"/>

</xml_diff>